<commit_message>
relatório feito falta por epoch ali numa pergunta
</commit_message>
<xml_diff>
--- a/lab3/draft.docx
+++ b/lab3/draft.docx
@@ -1,6 +1,6 @@
 
 <file path=word/document.xml><?xml version="1.0" encoding="utf-8"?>
-<w:document xmlns:wpc="http://schemas.microsoft.com/office/word/2010/wordprocessingCanvas" xmlns:cx="http://schemas.microsoft.com/office/drawing/2014/chartex" xmlns:cx1="http://schemas.microsoft.com/office/drawing/2015/9/8/chartex" xmlns:cx2="http://schemas.microsoft.com/office/drawing/2015/10/21/chartex" xmlns:cx3="http://schemas.microsoft.com/office/drawing/2016/5/9/chartex" xmlns:cx4="http://schemas.microsoft.com/office/drawing/2016/5/10/chartex" xmlns:cx5="http://schemas.microsoft.com/office/drawing/2016/5/11/chartex" xmlns:cx6="http://schemas.microsoft.com/office/drawing/2016/5/12/chartex" xmlns:cx7="http://schemas.microsoft.com/office/drawing/2016/5/13/chartex" xmlns:cx8="http://schemas.microsoft.com/office/drawing/2016/5/14/chartex" xmlns:mc="http://schemas.openxmlformats.org/markup-compatibility/2006" xmlns:aink="http://schemas.microsoft.com/office/drawing/2016/ink" xmlns:am3d="http://schemas.microsoft.com/office/drawing/2017/model3d" xmlns:o="urn:schemas-microsoft-com:office:office" xmlns:r="http://schemas.openxmlformats.org/officeDocument/2006/relationships" xmlns:m="http://schemas.openxmlformats.org/officeDocument/2006/math" xmlns:v="urn:schemas-microsoft-com:vml" xmlns:wp14="http://schemas.microsoft.com/office/word/2010/wordprocessingDrawing" xmlns:wp="http://schemas.openxmlformats.org/drawingml/2006/wordprocessingDrawing" xmlns:w10="urn:schemas-microsoft-com:office:word" xmlns:w="http://schemas.openxmlformats.org/wordprocessingml/2006/main" xmlns:w14="http://schemas.microsoft.com/office/word/2010/wordml" xmlns:w15="http://schemas.microsoft.com/office/word/2012/wordml" xmlns:w16se="http://schemas.microsoft.com/office/word/2015/wordml/symex" xmlns:wpg="http://schemas.microsoft.com/office/word/2010/wordprocessingGroup" xmlns:wpi="http://schemas.microsoft.com/office/word/2010/wordprocessingInk" xmlns:wne="http://schemas.microsoft.com/office/word/2006/wordml" xmlns:wps="http://schemas.microsoft.com/office/word/2010/wordprocessingShape" mc:Ignorable="w14 w15 w16se wp14">
+<w:document xmlns:wpc="http://schemas.microsoft.com/office/word/2010/wordprocessingCanvas" xmlns:cx="http://schemas.microsoft.com/office/drawing/2014/chartex" xmlns:cx1="http://schemas.microsoft.com/office/drawing/2015/9/8/chartex" xmlns:cx2="http://schemas.microsoft.com/office/drawing/2015/10/21/chartex" xmlns:cx3="http://schemas.microsoft.com/office/drawing/2016/5/9/chartex" xmlns:cx4="http://schemas.microsoft.com/office/drawing/2016/5/10/chartex" xmlns:cx5="http://schemas.microsoft.com/office/drawing/2016/5/11/chartex" xmlns:cx6="http://schemas.microsoft.com/office/drawing/2016/5/12/chartex" xmlns:cx7="http://schemas.microsoft.com/office/drawing/2016/5/13/chartex" xmlns:cx8="http://schemas.microsoft.com/office/drawing/2016/5/14/chartex" xmlns:mc="http://schemas.openxmlformats.org/markup-compatibility/2006" xmlns:aink="http://schemas.microsoft.com/office/drawing/2016/ink" xmlns:am3d="http://schemas.microsoft.com/office/drawing/2017/model3d" xmlns:o="urn:schemas-microsoft-com:office:office" xmlns:r="http://schemas.openxmlformats.org/officeDocument/2006/relationships" xmlns:m="http://schemas.openxmlformats.org/officeDocument/2006/math" xmlns:v="urn:schemas-microsoft-com:vml" xmlns:wp14="http://schemas.microsoft.com/office/word/2010/wordprocessingDrawing" xmlns:wp="http://schemas.openxmlformats.org/drawingml/2006/wordprocessingDrawing" xmlns:w10="urn:schemas-microsoft-com:office:word" xmlns:w="http://schemas.openxmlformats.org/wordprocessingml/2006/main" xmlns:w14="http://schemas.microsoft.com/office/word/2010/wordml" xmlns:w15="http://schemas.microsoft.com/office/word/2012/wordml" xmlns:w16cid="http://schemas.microsoft.com/office/word/2016/wordml/cid" xmlns:w16se="http://schemas.microsoft.com/office/word/2015/wordml/symex" xmlns:wpg="http://schemas.microsoft.com/office/word/2010/wordprocessingGroup" xmlns:wpi="http://schemas.microsoft.com/office/word/2010/wordprocessingInk" xmlns:wne="http://schemas.microsoft.com/office/word/2006/wordml" xmlns:wps="http://schemas.microsoft.com/office/word/2010/wordprocessingShape" mc:Ignorable="w14 w15 w16se w16cid wp14">
   <w:body>
     <w:p>
       <w:r>
@@ -9,24 +9,189 @@
     </w:p>
     <w:p>
       <w:pPr>
-        <w:rPr>
-          <w:rFonts w:eastAsiaTheme="minorEastAsia"/>
-        </w:rPr>
-      </w:pPr>
-      <w:r>
-        <w:t xml:space="preserve">O método de gradient descente é usado para minimizar o </w:t>
-      </w:r>
-      <w:r>
-        <w:rPr>
-          <w:highlight w:val="yellow"/>
-        </w:rPr>
-        <w:t>risco empírico para uma determinada função de custo</w:t>
-      </w:r>
-      <w:r>
-        <w:t>(POR ESSAS EQS)</w:t>
-      </w:r>
-      <w:r>
-        <w:t xml:space="preserve">, isto é feito através da adaptacção dos </w:t>
+        <w:jc w:val="both"/>
+        <w:rPr>
+          <w:rFonts w:eastAsiaTheme="minorEastAsia"/>
+        </w:rPr>
+      </w:pPr>
+      <w:r>
+        <w:t xml:space="preserve">O método de </w:t>
+      </w:r>
+      <w:r>
+        <w:rPr>
+          <w:i/>
+        </w:rPr>
+        <w:t>gradient descent</w:t>
+      </w:r>
+      <w:r>
+        <w:t xml:space="preserve"> é usado para </w:t>
+      </w:r>
+      <w:r>
+        <w:t xml:space="preserve">minimizar o risco empírico </w:t>
+      </w:r>
+      <w:r>
+        <w:t>que</w:t>
+      </w:r>
+      <w:r>
+        <w:t xml:space="preserve"> consiste em </w:t>
+      </w:r>
+      <m:oMath>
+        <m:r>
+          <w:rPr>
+            <w:rFonts w:ascii="Cambria Math" w:hAnsi="Cambria Math"/>
+          </w:rPr>
+          <m:t>R=</m:t>
+        </m:r>
+        <m:f>
+          <m:fPr>
+            <m:ctrlPr>
+              <w:rPr>
+                <w:rFonts w:ascii="Cambria Math" w:hAnsi="Cambria Math"/>
+                <w:i/>
+              </w:rPr>
+            </m:ctrlPr>
+          </m:fPr>
+          <m:num>
+            <m:r>
+              <w:rPr>
+                <w:rFonts w:ascii="Cambria Math" w:hAnsi="Cambria Math"/>
+              </w:rPr>
+              <m:t>1</m:t>
+            </m:r>
+          </m:num>
+          <m:den>
+            <m:r>
+              <w:rPr>
+                <w:rFonts w:ascii="Cambria Math" w:hAnsi="Cambria Math"/>
+              </w:rPr>
+              <m:t>n</m:t>
+            </m:r>
+          </m:den>
+        </m:f>
+        <m:nary>
+          <m:naryPr>
+            <m:chr m:val="∑"/>
+            <m:limLoc m:val="undOvr"/>
+            <m:ctrlPr>
+              <w:rPr>
+                <w:rFonts w:ascii="Cambria Math" w:hAnsi="Cambria Math"/>
+                <w:i/>
+              </w:rPr>
+            </m:ctrlPr>
+          </m:naryPr>
+          <m:sub>
+            <m:r>
+              <w:rPr>
+                <w:rFonts w:ascii="Cambria Math" w:hAnsi="Cambria Math"/>
+              </w:rPr>
+              <m:t>k=1</m:t>
+            </m:r>
+          </m:sub>
+          <m:sup>
+            <m:r>
+              <w:rPr>
+                <w:rFonts w:ascii="Cambria Math" w:hAnsi="Cambria Math"/>
+              </w:rPr>
+              <m:t>n</m:t>
+            </m:r>
+          </m:sup>
+          <m:e>
+            <m:r>
+              <w:rPr>
+                <w:rFonts w:ascii="Cambria Math" w:hAnsi="Cambria Math"/>
+              </w:rPr>
+              <m:t>L</m:t>
+            </m:r>
+            <m:d>
+              <m:dPr>
+                <m:ctrlPr>
+                  <w:rPr>
+                    <w:rFonts w:ascii="Cambria Math" w:hAnsi="Cambria Math"/>
+                    <w:i/>
+                  </w:rPr>
+                </m:ctrlPr>
+              </m:dPr>
+              <m:e>
+                <m:sSup>
+                  <m:sSupPr>
+                    <m:ctrlPr>
+                      <w:rPr>
+                        <w:rFonts w:ascii="Cambria Math" w:hAnsi="Cambria Math"/>
+                        <w:i/>
+                      </w:rPr>
+                    </m:ctrlPr>
+                  </m:sSupPr>
+                  <m:e>
+                    <m:r>
+                      <w:rPr>
+                        <w:rFonts w:ascii="Cambria Math" w:hAnsi="Cambria Math"/>
+                      </w:rPr>
+                      <m:t>y</m:t>
+                    </m:r>
+                  </m:e>
+                  <m:sup>
+                    <m:r>
+                      <w:rPr>
+                        <w:rFonts w:ascii="Cambria Math" w:hAnsi="Cambria Math"/>
+                      </w:rPr>
+                      <m:t>k</m:t>
+                    </m:r>
+                  </m:sup>
+                </m:sSup>
+                <m:r>
+                  <w:rPr>
+                    <w:rFonts w:ascii="Cambria Math" w:hAnsi="Cambria Math"/>
+                  </w:rPr>
+                  <m:t>,</m:t>
+                </m:r>
+                <m:sSup>
+                  <m:sSupPr>
+                    <m:ctrlPr>
+                      <w:rPr>
+                        <w:rFonts w:ascii="Cambria Math" w:hAnsi="Cambria Math"/>
+                        <w:i/>
+                      </w:rPr>
+                    </m:ctrlPr>
+                  </m:sSupPr>
+                  <m:e>
+                    <m:acc>
+                      <m:accPr>
+                        <m:ctrlPr>
+                          <w:rPr>
+                            <w:rFonts w:ascii="Cambria Math" w:hAnsi="Cambria Math"/>
+                            <w:i/>
+                          </w:rPr>
+                        </m:ctrlPr>
+                      </m:accPr>
+                      <m:e>
+                        <m:r>
+                          <w:rPr>
+                            <w:rFonts w:ascii="Cambria Math" w:hAnsi="Cambria Math"/>
+                          </w:rPr>
+                          <m:t>y</m:t>
+                        </m:r>
+                      </m:e>
+                    </m:acc>
+                  </m:e>
+                  <m:sup>
+                    <m:r>
+                      <w:rPr>
+                        <w:rFonts w:ascii="Cambria Math" w:hAnsi="Cambria Math"/>
+                      </w:rPr>
+                      <m:t>k</m:t>
+                    </m:r>
+                  </m:sup>
+                </m:sSup>
+              </m:e>
+            </m:d>
+          </m:e>
+        </m:nary>
+      </m:oMath>
+      <w:r>
+        <w:t xml:space="preserve"> , de forma a adaptar os pesos</w:t>
+      </w:r>
+      <w:r>
+        <w:t xml:space="preserve"> </w:t>
       </w:r>
       <m:oMath>
         <m:sSub>
@@ -60,13 +225,7 @@
         <w:rPr>
           <w:rFonts w:eastAsiaTheme="minorEastAsia"/>
         </w:rPr>
-        <w:t xml:space="preserve"> segundo as seguintes equações</w:t>
-      </w:r>
-      <w:r>
-        <w:rPr>
-          <w:rFonts w:eastAsiaTheme="minorEastAsia"/>
-        </w:rPr>
-        <w:t xml:space="preserve"> para o modo de treino em </w:t>
+        <w:t xml:space="preserve"> ao conjunto de treino. Neste caso será usado o método de gradient descest com fixed step size, momentum term e o treino será feito em modo </w:t>
       </w:r>
       <w:r>
         <w:rPr>
@@ -79,24 +238,24 @@
         <w:rPr>
           <w:rFonts w:eastAsiaTheme="minorEastAsia"/>
         </w:rPr>
-        <w:t xml:space="preserve"> e usando momentum </w:t>
-      </w:r>
-      <w:r>
-        <w:rPr>
-          <w:rFonts w:eastAsiaTheme="minorEastAsia"/>
-        </w:rPr>
-        <w:t>:</w:t>
-      </w:r>
-    </w:p>
-    <w:p>
-      <w:pPr>
-        <w:rPr>
-          <w:rFonts w:eastAsiaTheme="minorEastAsia"/>
-        </w:rPr>
-      </w:pPr>
-    </w:p>
-    <w:p>
-      <w:pPr>
+        <w:t>, por isso as</w:t>
+      </w:r>
+      <w:r>
+        <w:rPr>
+          <w:rFonts w:eastAsiaTheme="minorEastAsia"/>
+        </w:rPr>
+        <w:t xml:space="preserve"> equações</w:t>
+      </w:r>
+      <w:r>
+        <w:rPr>
+          <w:rFonts w:eastAsiaTheme="minorEastAsia"/>
+        </w:rPr>
+        <w:t xml:space="preserve"> que expressam a evolução dos pesos são as seguintes:</w:t>
+      </w:r>
+    </w:p>
+    <w:p>
+      <w:pPr>
+        <w:jc w:val="both"/>
         <w:rPr>
           <w:rFonts w:eastAsiaTheme="minorEastAsia"/>
         </w:rPr>
@@ -521,6 +680,7 @@
     </w:p>
     <w:p>
       <w:pPr>
+        <w:jc w:val="both"/>
         <w:rPr>
           <w:rFonts w:eastAsiaTheme="minorEastAsia"/>
         </w:rPr>
@@ -568,13 +728,7 @@
     </w:p>
     <w:p>
       <w:pPr>
-        <w:rPr>
-          <w:rFonts w:eastAsiaTheme="minorEastAsia"/>
-        </w:rPr>
-      </w:pPr>
-    </w:p>
-    <w:p>
-      <w:pPr>
+        <w:jc w:val="both"/>
         <w:rPr>
           <w:rFonts w:eastAsiaTheme="minorEastAsia"/>
         </w:rPr>
@@ -706,6 +860,12 @@
         <w:rPr>
           <w:rFonts w:eastAsiaTheme="minorEastAsia"/>
         </w:rPr>
+        <w:t xml:space="preserve"> nas equações acima</w:t>
+      </w:r>
+      <w:r>
+        <w:rPr>
+          <w:rFonts w:eastAsiaTheme="minorEastAsia"/>
+        </w:rPr>
         <w:t xml:space="preserve"> é necessário primeiro fazer na rede uma propagação da rede para a frente de forma a obtermos os </w:t>
       </w:r>
       <m:oMath>
@@ -740,7 +900,19 @@
         <w:rPr>
           <w:rFonts w:eastAsiaTheme="minorEastAsia"/>
         </w:rPr>
-        <w:t xml:space="preserve"> e posteriormente uma propagação para trás obtendo os </w:t>
+        <w:t xml:space="preserve"> e posteriormente uma propagação para trás</w:t>
+      </w:r>
+      <w:r>
+        <w:rPr>
+          <w:rFonts w:eastAsiaTheme="minorEastAsia"/>
+        </w:rPr>
+        <w:t xml:space="preserve"> (backpropagation)</w:t>
+      </w:r>
+      <w:r>
+        <w:rPr>
+          <w:rFonts w:eastAsiaTheme="minorEastAsia"/>
+        </w:rPr>
+        <w:t xml:space="preserve"> obtendo os </w:t>
       </w:r>
       <m:oMath>
         <m:sSub>
@@ -770,60 +942,45 @@
           </m:sub>
         </m:sSub>
       </m:oMath>
-    </w:p>
-    <w:p>
-      <w:pPr>
-        <w:rPr>
-          <w:rFonts w:eastAsiaTheme="minorEastAsia"/>
-        </w:rPr>
-      </w:pPr>
-      <w:r>
-        <w:rPr>
-          <w:rFonts w:eastAsiaTheme="minorEastAsia"/>
-        </w:rPr>
-        <w:t>(ESTA CURTA DEMAIS)</w:t>
-      </w:r>
-    </w:p>
-    <w:p>
-      <w:pPr>
-        <w:rPr>
-          <w:rFonts w:eastAsiaTheme="minorEastAsia"/>
-        </w:rPr>
-      </w:pPr>
-    </w:p>
-    <w:p>
-      <w:pPr>
-        <w:rPr>
-          <w:rFonts w:eastAsiaTheme="minorEastAsia"/>
-        </w:rPr>
-      </w:pPr>
-    </w:p>
-    <w:p>
-      <w:pPr>
-        <w:rPr>
-          <w:rFonts w:eastAsiaTheme="minorEastAsia"/>
-        </w:rPr>
-      </w:pPr>
-    </w:p>
-    <w:p>
-      <w:pPr>
-        <w:rPr>
-          <w:rFonts w:eastAsiaTheme="minorEastAsia"/>
-        </w:rPr>
-      </w:pPr>
-      <w:proofErr w:type="spellStart"/>
-      <w:r>
-        <w:rPr>
-          <w:rFonts w:eastAsiaTheme="minorEastAsia"/>
-        </w:rPr>
-        <w:t>StepSize</w:t>
-      </w:r>
-      <w:proofErr w:type="spellEnd"/>
-      <w:r>
-        <w:rPr>
-          <w:rFonts w:eastAsiaTheme="minorEastAsia"/>
-        </w:rPr>
-        <w:t xml:space="preserve"> = 0</w:t>
+      <w:r>
+        <w:rPr>
+          <w:rFonts w:eastAsiaTheme="minorEastAsia"/>
+        </w:rPr>
+        <w:t xml:space="preserve"> dando nos todos os dados necessários para adaptar os pesos consoante o conjunto de treino.</w:t>
+      </w:r>
+    </w:p>
+    <w:p>
+      <w:pPr>
+        <w:rPr>
+          <w:rFonts w:eastAsiaTheme="minorEastAsia"/>
+        </w:rPr>
+      </w:pPr>
+    </w:p>
+    <w:p>
+      <w:pPr>
+        <w:rPr>
+          <w:rFonts w:eastAsiaTheme="minorEastAsia"/>
+        </w:rPr>
+      </w:pPr>
+    </w:p>
+    <w:p>
+      <w:pPr>
+        <w:rPr>
+          <w:rFonts w:eastAsiaTheme="minorEastAsia"/>
+        </w:rPr>
+      </w:pPr>
+    </w:p>
+    <w:p>
+      <w:pPr>
+        <w:rPr>
+          <w:rFonts w:eastAsiaTheme="minorEastAsia"/>
+        </w:rPr>
+      </w:pPr>
+      <w:r>
+        <w:rPr>
+          <w:rFonts w:eastAsiaTheme="minorEastAsia"/>
+        </w:rPr>
+        <w:t>StepSize = 0</w:t>
       </w:r>
       <w:r>
         <w:rPr>
@@ -839,33 +996,11 @@
           <w:rFonts w:eastAsiaTheme="minorEastAsia"/>
         </w:rPr>
       </w:pPr>
-      <w:proofErr w:type="spellStart"/>
-      <w:r>
-        <w:rPr>
-          <w:rFonts w:eastAsiaTheme="minorEastAsia"/>
-        </w:rPr>
-        <w:t>Momentum</w:t>
-      </w:r>
-      <w:proofErr w:type="spellEnd"/>
-      <w:r>
-        <w:rPr>
-          <w:rFonts w:eastAsiaTheme="minorEastAsia"/>
-        </w:rPr>
-        <w:t xml:space="preserve"> </w:t>
-      </w:r>
-      <w:proofErr w:type="spellStart"/>
-      <w:r>
-        <w:rPr>
-          <w:rFonts w:eastAsiaTheme="minorEastAsia"/>
-        </w:rPr>
-        <w:t>term</w:t>
-      </w:r>
-      <w:proofErr w:type="spellEnd"/>
-      <w:r>
-        <w:rPr>
-          <w:rFonts w:eastAsiaTheme="minorEastAsia"/>
-        </w:rPr>
-        <w:t xml:space="preserve"> = 0</w:t>
+      <w:r>
+        <w:rPr>
+          <w:rFonts w:eastAsiaTheme="minorEastAsia"/>
+        </w:rPr>
+        <w:t>Momentum term = 0</w:t>
       </w:r>
       <w:r>
         <w:rPr>
@@ -881,81 +1016,11 @@
           <w:rFonts w:eastAsiaTheme="minorEastAsia"/>
         </w:rPr>
       </w:pPr>
-    </w:p>
-    <w:p>
-      <w:pPr>
-        <w:rPr>
-          <w:rFonts w:eastAsiaTheme="minorEastAsia"/>
-        </w:rPr>
-      </w:pPr>
-    </w:p>
-    <w:p>
-      <w:pPr>
-        <w:rPr>
-          <w:rFonts w:eastAsiaTheme="minorEastAsia"/>
-        </w:rPr>
-      </w:pPr>
-      <w:r>
-        <w:rPr>
-          <w:rFonts w:eastAsiaTheme="minorEastAsia"/>
-          <w:highlight w:val="yellow"/>
-        </w:rPr>
-        <w:t>(Qual a diferenca entre epoch e tempo? Nao sao lineares?)</w:t>
-      </w:r>
-    </w:p>
-    <w:p>
-      <w:pPr>
-        <w:rPr>
-          <w:rFonts w:eastAsiaTheme="minorEastAsia"/>
-        </w:rPr>
-      </w:pPr>
-      <w:r>
-        <w:rPr>
-          <w:rFonts w:eastAsiaTheme="minorEastAsia"/>
-        </w:rPr>
-        <w:t xml:space="preserve">Mediana dos </w:t>
-      </w:r>
-      <w:proofErr w:type="spellStart"/>
-      <w:r>
-        <w:rPr>
-          <w:rFonts w:eastAsiaTheme="minorEastAsia"/>
-        </w:rPr>
-        <w:t>epoch</w:t>
-      </w:r>
-      <w:proofErr w:type="spellEnd"/>
-      <w:r>
-        <w:rPr>
-          <w:rFonts w:eastAsiaTheme="minorEastAsia"/>
-        </w:rPr>
-        <w:t xml:space="preserve"> =235</w:t>
-      </w:r>
-    </w:p>
-    <w:p>
-      <w:pPr>
-        <w:rPr>
-          <w:rFonts w:eastAsiaTheme="minorEastAsia"/>
-        </w:rPr>
-      </w:pPr>
-      <w:r>
-        <w:rPr>
-          <w:rFonts w:eastAsiaTheme="minorEastAsia"/>
-          <w:highlight w:val="yellow"/>
-        </w:rPr>
-        <w:t>(E’ preciso</w:t>
-      </w:r>
-      <w:r>
-        <w:rPr>
-          <w:rFonts w:eastAsiaTheme="minorEastAsia"/>
-          <w:highlight w:val="yellow"/>
-        </w:rPr>
-        <w:t xml:space="preserve"> justificar</w:t>
-      </w:r>
-      <w:r>
-        <w:rPr>
-          <w:rFonts w:eastAsiaTheme="minorEastAsia"/>
-          <w:highlight w:val="yellow"/>
-        </w:rPr>
-        <w:t xml:space="preserve"> alguma coisa)</w:t>
+      <w:r>
+        <w:rPr>
+          <w:rFonts w:eastAsiaTheme="minorEastAsia"/>
+        </w:rPr>
+        <w:t>Mediana dos epoch =235</w:t>
       </w:r>
     </w:p>
     <w:p>
@@ -980,6 +1045,7 @@
     </w:p>
     <w:p>
       <w:pPr>
+        <w:jc w:val="both"/>
         <w:rPr>
           <w:rFonts w:eastAsiaTheme="minorEastAsia"/>
         </w:rPr>
@@ -1002,11 +1068,24 @@
         <w:rPr>
           <w:rFonts w:eastAsiaTheme="minorEastAsia"/>
         </w:rPr>
-        <w:t xml:space="preserve"> é agora também modificado a cada iteração sendo  que:</w:t>
-      </w:r>
-    </w:p>
-    <w:p>
-      <w:pPr>
+        <w:t xml:space="preserve"> é agora modi</w:t>
+      </w:r>
+      <w:r>
+        <w:rPr>
+          <w:rFonts w:eastAsiaTheme="minorEastAsia"/>
+        </w:rPr>
+        <w:t>ficado a cada iteração segundo as seguintes equações</w:t>
+      </w:r>
+      <w:r>
+        <w:rPr>
+          <w:rFonts w:eastAsiaTheme="minorEastAsia"/>
+        </w:rPr>
+        <w:t>:</w:t>
+      </w:r>
+    </w:p>
+    <w:p>
+      <w:pPr>
+        <w:jc w:val="both"/>
         <w:rPr>
           <w:rFonts w:eastAsiaTheme="minorEastAsia"/>
         </w:rPr>
@@ -1354,17 +1433,45 @@
     </w:p>
     <w:p>
       <w:pPr>
-        <w:rPr>
-          <w:rFonts w:eastAsiaTheme="minorEastAsia"/>
-        </w:rPr>
-      </w:pPr>
-    </w:p>
-    <w:p>
-      <w:pPr>
-        <w:rPr>
-          <w:rFonts w:eastAsiaTheme="minorEastAsia"/>
-        </w:rPr>
-      </w:pPr>
+        <w:jc w:val="both"/>
+        <w:rPr>
+          <w:rFonts w:eastAsiaTheme="minorEastAsia"/>
+        </w:rPr>
+      </w:pPr>
+      <w:r>
+        <w:rPr>
+          <w:rFonts w:eastAsiaTheme="minorEastAsia"/>
+        </w:rPr>
+        <w:t xml:space="preserve">Isto fará com que o valor inicial de </w:t>
+      </w:r>
+      <m:oMath>
+        <m:r>
+          <w:rPr>
+            <w:rFonts w:ascii="Cambria Math" w:eastAsiaTheme="minorEastAsia" w:hAnsi="Cambria Math"/>
+          </w:rPr>
+          <m:t>η</m:t>
+        </m:r>
+      </m:oMath>
+      <w:r>
+        <w:rPr>
+          <w:rFonts w:eastAsiaTheme="minorEastAsia"/>
+        </w:rPr>
+        <w:t xml:space="preserve"> seja menos relevante pois este é modificado a cada iteração. O uso de adaptive step sizes permite então adaptação do </w:t>
+      </w:r>
+      <m:oMath>
+        <m:r>
+          <w:rPr>
+            <w:rFonts w:ascii="Cambria Math" w:eastAsiaTheme="minorEastAsia" w:hAnsi="Cambria Math"/>
+          </w:rPr>
+          <m:t>η</m:t>
+        </m:r>
+      </m:oMath>
+      <w:r>
+        <w:rPr>
+          <w:rFonts w:eastAsiaTheme="minorEastAsia"/>
+        </w:rPr>
+        <w:t xml:space="preserve"> segundo características locais permitindo geralmente uma convergência mais rápida.</w:t>
+      </w:r>
     </w:p>
     <w:p>
       <w:pPr>
@@ -1384,114 +1491,87 @@
           <w:rFonts w:eastAsiaTheme="minorEastAsia"/>
           <w:highlight w:val="yellow"/>
         </w:rPr>
+        <w:t>Recalcular epochs</w:t>
+      </w:r>
+      <w:r>
+        <w:rPr>
+          <w:rFonts w:eastAsiaTheme="minorEastAsia"/>
+        </w:rPr>
+        <w:t xml:space="preserve"> &lt;-params do prof?</w:t>
+      </w:r>
+      <w:r>
+        <w:rPr>
+          <w:rFonts w:eastAsiaTheme="minorEastAsia"/>
+        </w:rPr>
+        <w:t xml:space="preserve"> 87</w:t>
+      </w:r>
+    </w:p>
+    <w:p>
+      <w:pPr>
+        <w:rPr>
+          <w:rFonts w:eastAsiaTheme="minorEastAsia"/>
+        </w:rPr>
+      </w:pPr>
+    </w:p>
+    <w:p>
+      <w:pPr>
+        <w:rPr>
+          <w:rFonts w:eastAsiaTheme="minorEastAsia"/>
+        </w:rPr>
+      </w:pPr>
+    </w:p>
+    <w:p>
+      <w:pPr>
+        <w:rPr>
+          <w:rFonts w:eastAsiaTheme="minorEastAsia"/>
+        </w:rPr>
+      </w:pPr>
+    </w:p>
+    <w:p>
+      <w:pPr>
+        <w:ind w:firstLine="708"/>
+        <w:rPr>
+          <w:rFonts w:eastAsiaTheme="minorEastAsia"/>
+        </w:rPr>
+      </w:pPr>
+      <w:r>
+        <w:rPr>
+          <w:rFonts w:eastAsiaTheme="minorEastAsia"/>
+        </w:rPr>
         <w:lastRenderedPageBreak/>
-        <w:t xml:space="preserve">Recalcular </w:t>
-      </w:r>
-      <w:proofErr w:type="spellStart"/>
+        <w:t xml:space="preserve">Os valores </w:t>
+      </w:r>
+      <w:r>
+        <w:rPr>
+          <w:rFonts w:eastAsiaTheme="minorEastAsia"/>
+        </w:rPr>
+        <w:t>encontrados que minimizam o número de épocas</w:t>
+      </w:r>
+      <w:r>
+        <w:rPr>
+          <w:rFonts w:eastAsiaTheme="minorEastAsia"/>
+        </w:rPr>
+        <w:t xml:space="preserve"> são 0.9 para o learning rate e  0.7 para o momentum term</w:t>
+      </w:r>
+      <w:r>
+        <w:rPr>
+          <w:rFonts w:eastAsiaTheme="minorEastAsia"/>
+        </w:rPr>
+        <w:t xml:space="preserve"> que correspondem a </w:t>
+      </w:r>
       <w:r>
         <w:rPr>
           <w:rFonts w:eastAsiaTheme="minorEastAsia"/>
           <w:highlight w:val="yellow"/>
         </w:rPr>
-        <w:t>epochs</w:t>
-      </w:r>
-      <w:proofErr w:type="spellEnd"/>
-      <w:r>
-        <w:rPr>
-          <w:rFonts w:eastAsiaTheme="minorEastAsia"/>
-        </w:rPr>
-        <w:t xml:space="preserve"> &lt;-</w:t>
-      </w:r>
-      <w:proofErr w:type="spellStart"/>
-      <w:r>
-        <w:rPr>
-          <w:rFonts w:eastAsiaTheme="minorEastAsia"/>
-        </w:rPr>
-        <w:t>params</w:t>
-      </w:r>
-      <w:proofErr w:type="spellEnd"/>
-      <w:r>
-        <w:rPr>
-          <w:rFonts w:eastAsiaTheme="minorEastAsia"/>
-        </w:rPr>
-        <w:t xml:space="preserve"> do prof?</w:t>
-      </w:r>
-      <w:r>
-        <w:rPr>
-          <w:rFonts w:eastAsiaTheme="minorEastAsia"/>
-        </w:rPr>
-        <w:t xml:space="preserve"> 87</w:t>
-      </w:r>
-    </w:p>
-    <w:p>
-      <w:pPr>
-        <w:rPr>
-          <w:rFonts w:eastAsiaTheme="minorEastAsia"/>
-        </w:rPr>
-      </w:pPr>
-    </w:p>
-    <w:p>
-      <w:pPr>
-        <w:rPr>
-          <w:rFonts w:eastAsiaTheme="minorEastAsia"/>
-        </w:rPr>
-      </w:pPr>
-      <w:r>
-        <w:rPr>
-          <w:rFonts w:eastAsiaTheme="minorEastAsia"/>
-        </w:rPr>
-        <w:t xml:space="preserve">Os valores obtidos são 0.9 para o </w:t>
-      </w:r>
-      <w:proofErr w:type="spellStart"/>
-      <w:r>
-        <w:rPr>
-          <w:rFonts w:eastAsiaTheme="minorEastAsia"/>
-        </w:rPr>
-        <w:t>learning</w:t>
-      </w:r>
-      <w:proofErr w:type="spellEnd"/>
-      <w:r>
-        <w:rPr>
-          <w:rFonts w:eastAsiaTheme="minorEastAsia"/>
-        </w:rPr>
-        <w:t xml:space="preserve"> rate </w:t>
-      </w:r>
-      <w:proofErr w:type="gramStart"/>
-      <w:r>
-        <w:rPr>
-          <w:rFonts w:eastAsiaTheme="minorEastAsia"/>
-        </w:rPr>
-        <w:t>e  0.7</w:t>
-      </w:r>
-      <w:proofErr w:type="gramEnd"/>
-      <w:r>
-        <w:rPr>
-          <w:rFonts w:eastAsiaTheme="minorEastAsia"/>
-        </w:rPr>
-        <w:t xml:space="preserve"> para o </w:t>
-      </w:r>
-      <w:proofErr w:type="spellStart"/>
-      <w:r>
-        <w:rPr>
-          <w:rFonts w:eastAsiaTheme="minorEastAsia"/>
-        </w:rPr>
-        <w:t>momentum</w:t>
-      </w:r>
-      <w:proofErr w:type="spellEnd"/>
-      <w:r>
-        <w:rPr>
-          <w:rFonts w:eastAsiaTheme="minorEastAsia"/>
-        </w:rPr>
-        <w:t xml:space="preserve"> </w:t>
-      </w:r>
-      <w:proofErr w:type="spellStart"/>
-      <w:r>
-        <w:rPr>
-          <w:rFonts w:eastAsiaTheme="minorEastAsia"/>
-        </w:rPr>
-        <w:t>term</w:t>
-      </w:r>
-      <w:proofErr w:type="spellEnd"/>
+        <w:t>XXX</w:t>
+      </w:r>
+      <w:r>
+        <w:rPr>
+          <w:rFonts w:eastAsiaTheme="minorEastAsia"/>
+        </w:rPr>
+        <w:t xml:space="preserve"> epochs.</w:t>
+      </w:r>
     </w:p>
     <w:p>
       <w:pPr>
@@ -1517,40 +1597,81 @@
         <w:rPr>
           <w:rFonts w:eastAsiaTheme="minorEastAsia"/>
         </w:rPr>
-        <w:t xml:space="preserve">) como este algoritmo é mais resistente a variações dos parâmetros, a variação do número de </w:t>
-      </w:r>
-      <w:proofErr w:type="gramStart"/>
-      <w:r>
-        <w:rPr>
-          <w:rFonts w:eastAsiaTheme="minorEastAsia"/>
-        </w:rPr>
-        <w:t>epochs  é</w:t>
-      </w:r>
-      <w:proofErr w:type="gramEnd"/>
-      <w:r>
-        <w:rPr>
-          <w:rFonts w:eastAsiaTheme="minorEastAsia"/>
-        </w:rPr>
-        <w:t xml:space="preserve"> bastante baixo, da ordem das unidades,</w:t>
-      </w:r>
-    </w:p>
-    <w:p>
-      <w:pPr>
-        <w:rPr>
-          <w:rFonts w:eastAsiaTheme="minorEastAsia"/>
-        </w:rPr>
-      </w:pPr>
-      <w:r>
-        <w:rPr>
-          <w:rFonts w:eastAsiaTheme="minorEastAsia"/>
-        </w:rPr>
-        <w:t>No caso em que não existe passo adaptativo ocorrem grandes alteração o número de epochs ao variar minimamente os parametros</w:t>
-      </w:r>
-      <w:r>
-        <w:rPr>
-          <w:rFonts w:eastAsiaTheme="minorEastAsia"/>
-        </w:rPr>
-        <w:t xml:space="preserve">. Como neste caso estamos a usar passo adaptativo, o valor inicial de </w:t>
+        <w:t xml:space="preserve">) </w:t>
+      </w:r>
+      <w:r>
+        <w:rPr>
+          <w:rFonts w:eastAsiaTheme="minorEastAsia"/>
+        </w:rPr>
+        <w:t>devido à robustez d</w:t>
+      </w:r>
+      <w:r>
+        <w:rPr>
+          <w:rFonts w:eastAsiaTheme="minorEastAsia"/>
+        </w:rPr>
+        <w:t>este algoritmo</w:t>
+      </w:r>
+      <w:r>
+        <w:rPr>
+          <w:rFonts w:eastAsiaTheme="minorEastAsia"/>
+        </w:rPr>
+        <w:t xml:space="preserve">, ao variar o learning rate o número de </w:t>
+      </w:r>
+      <w:r>
+        <w:rPr>
+          <w:rFonts w:eastAsiaTheme="minorEastAsia"/>
+        </w:rPr>
+        <w:t>epoch</w:t>
+      </w:r>
+      <w:r>
+        <w:rPr>
+          <w:rFonts w:eastAsiaTheme="minorEastAsia"/>
+        </w:rPr>
+        <w:t xml:space="preserve"> é praticamente inalterado.</w:t>
+      </w:r>
+    </w:p>
+    <w:p>
+      <w:pPr>
+        <w:ind w:firstLine="708"/>
+        <w:rPr>
+          <w:rFonts w:eastAsiaTheme="minorEastAsia"/>
+        </w:rPr>
+      </w:pPr>
+      <w:r>
+        <w:rPr>
+          <w:rFonts w:eastAsiaTheme="minorEastAsia"/>
+        </w:rPr>
+        <w:t xml:space="preserve">No caso em que não </w:t>
+      </w:r>
+      <w:r>
+        <w:rPr>
+          <w:rFonts w:eastAsiaTheme="minorEastAsia"/>
+        </w:rPr>
+        <w:t>é usado</w:t>
+      </w:r>
+      <w:r>
+        <w:rPr>
+          <w:rFonts w:eastAsiaTheme="minorEastAsia"/>
+        </w:rPr>
+        <w:t xml:space="preserve"> passo adaptativo ocorrem grandes alteração o número de epoc</w:t>
+      </w:r>
+      <w:r>
+        <w:rPr>
+          <w:rFonts w:eastAsiaTheme="minorEastAsia"/>
+        </w:rPr>
+        <w:t>hs ao variar minimamente os parâ</w:t>
+      </w:r>
+      <w:r>
+        <w:rPr>
+          <w:rFonts w:eastAsiaTheme="minorEastAsia"/>
+        </w:rPr>
+        <w:t>metros</w:t>
+      </w:r>
+      <w:r>
+        <w:rPr>
+          <w:rFonts w:eastAsiaTheme="minorEastAsia"/>
+        </w:rPr>
+        <w:t xml:space="preserve">,  isto deve-se simplemeste ao facto de o </w:t>
       </w:r>
       <m:oMath>
         <m:r>
@@ -1564,168 +1685,430 @@
         <w:rPr>
           <w:rFonts w:eastAsiaTheme="minorEastAsia"/>
         </w:rPr>
-        <w:t xml:space="preserve"> tem pouca importância</w:t>
-      </w:r>
-    </w:p>
-    <w:p>
-      <w:pPr>
-        <w:rPr>
-          <w:rFonts w:eastAsiaTheme="minorEastAsia"/>
-        </w:rPr>
-      </w:pPr>
-    </w:p>
-    <w:p>
-      <w:pPr>
-        <w:rPr>
-          <w:rFonts w:eastAsiaTheme="minorEastAsia"/>
-        </w:rPr>
-      </w:pPr>
-    </w:p>
-    <w:p>
-      <w:pPr>
-        <w:rPr>
-          <w:rFonts w:eastAsiaTheme="minorEastAsia"/>
-        </w:rPr>
-      </w:pPr>
-    </w:p>
-    <w:p>
-      <w:pPr>
-        <w:rPr>
-          <w:rFonts w:eastAsiaTheme="minorEastAsia"/>
-        </w:rPr>
-      </w:pPr>
-      <w:r>
-        <w:rPr>
-          <w:rFonts w:eastAsiaTheme="minorEastAsia"/>
-        </w:rPr>
-        <w:t xml:space="preserve">Matriz </w:t>
+        <w:t xml:space="preserve"> não se alterar consoante a região da função de custo que está a operar</w:t>
+      </w:r>
+      <w:r>
+        <w:rPr>
+          <w:rFonts w:eastAsiaTheme="minorEastAsia"/>
+        </w:rPr>
+        <w:t>.</w:t>
+      </w:r>
+    </w:p>
+    <w:p>
+      <w:pPr>
+        <w:ind w:firstLine="708"/>
+        <w:rPr>
+          <w:rFonts w:eastAsiaTheme="minorEastAsia"/>
+        </w:rPr>
+      </w:pPr>
+      <w:r>
+        <w:rPr>
+          <w:rFonts w:eastAsiaTheme="minorEastAsia"/>
+        </w:rPr>
+        <w:t xml:space="preserve">Assim concluí-se que ao </w:t>
+      </w:r>
+      <w:r>
+        <w:rPr>
+          <w:rFonts w:eastAsiaTheme="minorEastAsia"/>
+        </w:rPr>
+        <w:t xml:space="preserve">usar passo adaptativo, o valor inicial de </w:t>
+      </w:r>
+      <m:oMath>
+        <m:r>
+          <w:rPr>
+            <w:rFonts w:ascii="Cambria Math" w:eastAsiaTheme="minorEastAsia" w:hAnsi="Cambria Math"/>
+          </w:rPr>
+          <m:t>η</m:t>
+        </m:r>
+      </m:oMath>
+      <w:r>
+        <w:rPr>
+          <w:rFonts w:eastAsiaTheme="minorEastAsia"/>
+        </w:rPr>
+        <w:t xml:space="preserve"> tem pouca importância e que o algoritmo vai diminuir o erro quadrático mínimo mais rapidamente.</w:t>
+      </w:r>
+    </w:p>
+    <w:p>
+      <w:pPr>
+        <w:rPr>
+          <w:rFonts w:eastAsiaTheme="minorEastAsia"/>
+        </w:rPr>
+      </w:pPr>
+    </w:p>
+    <w:p>
+      <w:pPr>
+        <w:rPr>
+          <w:rFonts w:eastAsiaTheme="minorEastAsia"/>
+        </w:rPr>
+      </w:pPr>
+      <w:r>
+        <w:rPr>
+          <w:rFonts w:eastAsiaTheme="minorEastAsia"/>
+        </w:rPr>
+        <w:t>Ao variar o  momentum term (</w:t>
+      </w:r>
+      <m:oMath>
+        <m:r>
+          <w:rPr>
+            <w:rFonts w:ascii="Cambria Math" w:eastAsiaTheme="minorEastAsia" w:hAnsi="Cambria Math"/>
+          </w:rPr>
+          <m:t>α</m:t>
+        </m:r>
+      </m:oMath>
+      <w:r>
+        <w:rPr>
+          <w:rFonts w:eastAsiaTheme="minorEastAsia"/>
+        </w:rPr>
+        <w:t>) DIZER O QUE ACONTECE BOY</w:t>
+      </w:r>
+      <w:r>
+        <w:rPr>
+          <w:rFonts w:eastAsiaTheme="minorEastAsia"/>
+        </w:rPr>
+        <w:t xml:space="preserve"> PARA FIXED E ADAPTIVE</w:t>
+      </w:r>
+    </w:p>
+    <w:p>
+      <w:pPr>
+        <w:rPr>
+          <w:rFonts w:eastAsiaTheme="minorEastAsia"/>
+        </w:rPr>
+      </w:pPr>
+      <w:r>
+        <w:rPr>
+          <w:rFonts w:eastAsiaTheme="minorEastAsia"/>
+        </w:rPr>
+        <w:t xml:space="preserve">Ao variar o  </w:t>
+      </w:r>
+      <w:r>
+        <w:rPr>
+          <w:rFonts w:eastAsiaTheme="minorEastAsia"/>
+        </w:rPr>
+        <w:t xml:space="preserve">eta </w:t>
+      </w:r>
+      <w:r>
+        <w:rPr>
+          <w:rFonts w:eastAsiaTheme="minorEastAsia"/>
+        </w:rPr>
+        <w:t xml:space="preserve"> DIZER O QUE ACONTECE BOY PARA </w:t>
+      </w:r>
+      <w:r>
+        <w:rPr>
+          <w:rFonts w:eastAsiaTheme="minorEastAsia"/>
+        </w:rPr>
+        <w:t>FIXED</w:t>
+      </w:r>
+    </w:p>
+    <w:p/>
+    <w:p>
+      <w:pPr>
+        <w:rPr>
+          <w:rFonts w:eastAsiaTheme="minorEastAsia"/>
+        </w:rPr>
+      </w:pPr>
+    </w:p>
+    <w:p>
+      <w:pPr>
+        <w:rPr>
+          <w:rFonts w:eastAsiaTheme="minorEastAsia"/>
+        </w:rPr>
+      </w:pPr>
+    </w:p>
+    <w:p>
+      <w:pPr>
+        <w:rPr>
+          <w:rFonts w:eastAsiaTheme="minorEastAsia"/>
+        </w:rPr>
+      </w:pPr>
+      <w:r>
+        <w:rPr>
+          <w:rFonts w:eastAsiaTheme="minorEastAsia"/>
+        </w:rPr>
+        <w:t xml:space="preserve">Matriz confusao </w:t>
+      </w:r>
+    </w:p>
+    <w:p>
+      <w:pPr>
+        <w:ind w:firstLine="708"/>
+        <w:rPr>
+          <w:rFonts w:eastAsiaTheme="minorEastAsia"/>
+        </w:rPr>
+      </w:pPr>
+      <w:r>
+        <w:rPr>
+          <w:rFonts w:eastAsiaTheme="minorEastAsia"/>
+        </w:rPr>
+        <w:t>A percentagem geral com que a rede identifica corretamente os dígitos de entrada é cerca de 73% o que é satisfatório.</w:t>
+      </w:r>
+    </w:p>
+    <w:p>
+      <w:pPr>
+        <w:rPr>
+          <w:rFonts w:eastAsiaTheme="minorEastAsia"/>
+        </w:rPr>
+      </w:pPr>
+      <w:r>
+        <w:rPr>
+          <w:rFonts w:eastAsiaTheme="minorEastAsia"/>
+        </w:rPr>
+        <w:t xml:space="preserve"> </w:t>
+      </w:r>
+      <w:r>
+        <w:rPr>
+          <w:rFonts w:eastAsiaTheme="minorEastAsia"/>
+        </w:rPr>
+        <w:tab/>
+        <w:t xml:space="preserve">É importante referir que para dígitos diferentes obtêm-se </w:t>
+      </w:r>
+      <w:r>
+        <w:rPr>
+          <w:rFonts w:eastAsiaTheme="minorEastAsia"/>
+        </w:rPr>
+        <w:t xml:space="preserve">percentagens </w:t>
+      </w:r>
+      <w:r>
+        <w:rPr>
+          <w:rFonts w:eastAsiaTheme="minorEastAsia"/>
+        </w:rPr>
+        <w:t>diferentes, sendo que a causa destes erros advém das similaridades entre</w:t>
+      </w:r>
+      <w:r>
+        <w:rPr>
+          <w:rFonts w:eastAsiaTheme="minorEastAsia"/>
+        </w:rPr>
+        <w:t xml:space="preserve"> dígitos</w:t>
+      </w:r>
+      <w:r>
+        <w:rPr>
+          <w:rFonts w:eastAsiaTheme="minorEastAsia"/>
+        </w:rPr>
+        <w:t xml:space="preserve"> de números diferentes</w:t>
+      </w:r>
+      <w:r>
+        <w:rPr>
+          <w:rFonts w:eastAsiaTheme="minorEastAsia"/>
+        </w:rPr>
+        <w:t>,</w:t>
+      </w:r>
+      <w:r>
+        <w:rPr>
+          <w:rFonts w:eastAsiaTheme="minorEastAsia"/>
+        </w:rPr>
+        <w:t xml:space="preserve"> por exemplo o dígito 8 é facilmente confundido com o 9 devido às suas partes superiores serem semelhantes </w:t>
+      </w:r>
+      <w:r>
+        <w:rPr>
+          <w:rFonts w:eastAsiaTheme="minorEastAsia"/>
+        </w:rPr>
+        <w:t xml:space="preserve">ficando com taxas de erro da à volta de 60% </w:t>
+      </w:r>
+      <w:r>
+        <w:rPr>
+          <w:rFonts w:eastAsiaTheme="minorEastAsia"/>
+        </w:rPr>
+        <w:t>e o 1 com o 7 devido a ambos terem regiões retilíneas.</w:t>
+      </w:r>
+    </w:p>
+    <w:p>
+      <w:pPr>
+        <w:ind w:firstLine="708"/>
+        <w:rPr>
+          <w:rFonts w:eastAsiaTheme="minorEastAsia"/>
+        </w:rPr>
+      </w:pPr>
+      <w:r>
+        <w:rPr>
+          <w:rFonts w:eastAsiaTheme="minorEastAsia"/>
+        </w:rPr>
+        <w:t>É também relevante apontar que as percentagens de accuracy variam ao correr outro treino com os mesmos conjunto de treino e de teste devido a os pesos iniciais serem escolhidos aleatoriamente.</w:t>
+      </w:r>
+    </w:p>
+    <w:p>
+      <w:pPr>
+        <w:rPr>
+          <w:rFonts w:eastAsiaTheme="minorEastAsia"/>
+        </w:rPr>
+      </w:pPr>
+    </w:p>
+    <w:p>
+      <w:pPr>
+        <w:rPr>
+          <w:rFonts w:eastAsiaTheme="minorEastAsia"/>
+        </w:rPr>
+      </w:pPr>
+    </w:p>
+    <w:p>
+      <w:pPr>
+        <w:rPr>
+          <w:rFonts w:eastAsiaTheme="minorEastAsia"/>
+          <w:lang w:val="en-US"/>
+        </w:rPr>
+      </w:pPr>
+      <w:r>
+        <w:rPr>
+          <w:rFonts w:eastAsiaTheme="minorEastAsia"/>
+        </w:rPr>
+        <w:t xml:space="preserve">Training error &lt;- Corresponde ao MSE final? </w:t>
+      </w:r>
+      <w:r>
+        <w:rPr>
+          <w:rFonts w:eastAsiaTheme="minorEastAsia"/>
+          <w:lang w:val="en-US"/>
+        </w:rPr>
+        <w:t>P</w:t>
+      </w:r>
+      <w:r>
+        <w:rPr>
+          <w:rFonts w:eastAsiaTheme="minorEastAsia"/>
+          <w:lang w:val="en-US"/>
+        </w:rPr>
+        <w:t xml:space="preserve">robably not= </w:t>
       </w:r>
       <w:proofErr w:type="spellStart"/>
       <w:r>
         <w:rPr>
           <w:rFonts w:eastAsiaTheme="minorEastAsia"/>
-        </w:rPr>
-        <w:t>confusao</w:t>
+          <w:lang w:val="en-US"/>
+        </w:rPr>
+        <w:t>recalcular</w:t>
       </w:r>
       <w:proofErr w:type="spellEnd"/>
       <w:r>
         <w:rPr>
           <w:rFonts w:eastAsiaTheme="minorEastAsia"/>
+          <w:lang w:val="en-US"/>
+        </w:rPr>
+        <w:t xml:space="preserve"> 0.05492</w:t>
+      </w:r>
+    </w:p>
+    <w:p>
+      <w:pPr>
+        <w:rPr>
+          <w:rFonts w:eastAsiaTheme="minorEastAsia"/>
+          <w:lang w:val="en-US"/>
+        </w:rPr>
+      </w:pPr>
+      <w:r>
+        <w:rPr>
+          <w:rFonts w:eastAsiaTheme="minorEastAsia"/>
+          <w:lang w:val="en-US"/>
+        </w:rPr>
+        <w:t>Test</w:t>
+      </w:r>
+      <w:r>
+        <w:rPr>
+          <w:rFonts w:eastAsiaTheme="minorEastAsia"/>
+          <w:lang w:val="en-US"/>
         </w:rPr>
         <w:t xml:space="preserve"> </w:t>
       </w:r>
-    </w:p>
-    <w:p>
-      <w:pPr>
-        <w:rPr>
-          <w:rFonts w:eastAsiaTheme="minorEastAsia"/>
-        </w:rPr>
-      </w:pPr>
-      <w:r>
-        <w:rPr>
-          <w:rFonts w:eastAsiaTheme="minorEastAsia"/>
-        </w:rPr>
-        <w:t xml:space="preserve">Os percentagem de vezes que a rede acerta em determinado padrão à entrada é </w:t>
-      </w:r>
-      <w:r>
-        <w:rPr>
-          <w:rFonts w:eastAsiaTheme="minorEastAsia"/>
-        </w:rPr>
-        <w:t>cerca de 73% o que é satisfatório,</w:t>
-      </w:r>
-      <w:r>
-        <w:rPr>
-          <w:rFonts w:eastAsiaTheme="minorEastAsia"/>
-        </w:rPr>
-        <w:t xml:space="preserve"> Sendo que </w:t>
-      </w:r>
-      <w:r>
-        <w:rPr>
-          <w:rFonts w:eastAsiaTheme="minorEastAsia"/>
-        </w:rPr>
-        <w:t xml:space="preserve">se </w:t>
-      </w:r>
-      <w:r>
-        <w:rPr>
-          <w:rFonts w:eastAsiaTheme="minorEastAsia"/>
-        </w:rPr>
-        <w:t xml:space="preserve">obtém diferentes percentagens para dígitos </w:t>
-      </w:r>
       <w:proofErr w:type="spellStart"/>
-      <w:proofErr w:type="gramStart"/>
-      <w:r>
-        <w:rPr>
-          <w:rFonts w:eastAsiaTheme="minorEastAsia"/>
-        </w:rPr>
-        <w:t>diferentes.</w:t>
-      </w:r>
-      <w:r>
-        <w:rPr>
-          <w:rFonts w:eastAsiaTheme="minorEastAsia"/>
-        </w:rPr>
-        <w:t>A</w:t>
+      <w:r>
+        <w:rPr>
+          <w:rFonts w:eastAsiaTheme="minorEastAsia"/>
+          <w:lang w:val="en-US"/>
+        </w:rPr>
+        <w:t>accuraccy</w:t>
       </w:r>
       <w:proofErr w:type="spellEnd"/>
-      <w:proofErr w:type="gramEnd"/>
-      <w:r>
-        <w:rPr>
-          <w:rFonts w:eastAsiaTheme="minorEastAsia"/>
-        </w:rPr>
-        <w:t xml:space="preserve"> causa destes erros advém das similaridades dos dígitos,  pode por vezes </w:t>
-      </w:r>
-      <w:proofErr w:type="spellStart"/>
-      <w:r>
-        <w:rPr>
-          <w:rFonts w:eastAsiaTheme="minorEastAsia"/>
-        </w:rPr>
-        <w:t>confucar</w:t>
-      </w:r>
-      <w:proofErr w:type="spellEnd"/>
-      <w:r>
-        <w:rPr>
-          <w:rFonts w:eastAsiaTheme="minorEastAsia"/>
-        </w:rPr>
-        <w:t xml:space="preserve"> o dígito 8 com o 9, o 1 com o 7.  De notar que o dígito 8 costuma ter taxa de erro relativamente alta para a maioria de testes, ronda os 60% de classificações erradas</w:t>
-      </w:r>
-      <w:r>
-        <w:rPr>
-          <w:rFonts w:eastAsiaTheme="minorEastAsia"/>
-        </w:rPr>
-        <w:t xml:space="preserve">. </w:t>
-      </w:r>
-      <w:r>
-        <w:rPr>
-          <w:rFonts w:eastAsiaTheme="minorEastAsia"/>
-        </w:rPr>
-        <w:t xml:space="preserve">Sendo que </w:t>
-      </w:r>
-      <w:proofErr w:type="gramStart"/>
-      <w:r>
-        <w:rPr>
-          <w:rFonts w:eastAsiaTheme="minorEastAsia"/>
-        </w:rPr>
-        <w:t xml:space="preserve">a  </w:t>
-      </w:r>
-      <w:proofErr w:type="spellStart"/>
-      <w:r>
-        <w:rPr>
-          <w:rFonts w:eastAsiaTheme="minorEastAsia"/>
-        </w:rPr>
-        <w:t>accuracy</w:t>
-      </w:r>
-      <w:proofErr w:type="spellEnd"/>
-      <w:proofErr w:type="gramEnd"/>
-      <w:r>
-        <w:rPr>
-          <w:rFonts w:eastAsiaTheme="minorEastAsia"/>
-        </w:rPr>
-        <w:t xml:space="preserve"> varia</w:t>
-      </w:r>
-      <w:r>
-        <w:rPr>
-          <w:rFonts w:eastAsiaTheme="minorEastAsia"/>
-        </w:rPr>
-        <w:t xml:space="preserve"> devido ao pesos inicias serem diferentes entre diferentes treinos.</w:t>
+      <w:r>
+        <w:rPr>
+          <w:rFonts w:eastAsiaTheme="minorEastAsia"/>
+          <w:lang w:val="en-US"/>
+        </w:rPr>
+        <w:t xml:space="preserve"> 73.3%</w:t>
+      </w:r>
+    </w:p>
+    <w:p>
+      <w:pPr>
+        <w:rPr>
+          <w:rFonts w:eastAsiaTheme="minorEastAsia"/>
+          <w:lang w:val="en-US"/>
+        </w:rPr>
+      </w:pPr>
+    </w:p>
+    <w:p>
+      <w:pPr>
+        <w:rPr>
+          <w:rFonts w:eastAsiaTheme="minorEastAsia"/>
+          <w:lang w:val="en-US"/>
+        </w:rPr>
+      </w:pPr>
+    </w:p>
+    <w:p>
+      <w:pPr>
+        <w:rPr>
+          <w:rFonts w:eastAsiaTheme="minorEastAsia"/>
+          <w:lang w:val="en-US"/>
+        </w:rPr>
+      </w:pPr>
+    </w:p>
+    <w:p>
+      <w:pPr>
+        <w:rPr>
+          <w:rFonts w:eastAsiaTheme="minorEastAsia"/>
+          <w:lang w:val="en-US"/>
+        </w:rPr>
+      </w:pPr>
+    </w:p>
+    <w:p>
+      <w:pPr>
+        <w:rPr>
+          <w:rFonts w:eastAsiaTheme="minorEastAsia"/>
+          <w:lang w:val="en-US"/>
+        </w:rPr>
+      </w:pPr>
+    </w:p>
+    <w:p>
+      <w:pPr>
+        <w:rPr>
+          <w:rFonts w:eastAsiaTheme="minorEastAsia"/>
+          <w:lang w:val="en-US"/>
+        </w:rPr>
+      </w:pPr>
+    </w:p>
+    <w:p>
+      <w:pPr>
+        <w:rPr>
+          <w:rFonts w:eastAsiaTheme="minorEastAsia"/>
+        </w:rPr>
+      </w:pPr>
+      <w:r>
+        <w:rPr>
+          <w:rFonts w:eastAsiaTheme="minorEastAsia"/>
+        </w:rPr>
+        <w:t>Ambos os parâmetros são relevantes no entanto é mais fácil</w:t>
+      </w:r>
+      <w:r>
+        <w:rPr>
+          <w:rFonts w:eastAsiaTheme="minorEastAsia"/>
+        </w:rPr>
+        <w:t xml:space="preserve"> e intuitivo de</w:t>
+      </w:r>
+      <w:r>
+        <w:rPr>
+          <w:rFonts w:eastAsiaTheme="minorEastAsia"/>
+        </w:rPr>
+        <w:t xml:space="preserve"> averiguar a qualidade da rede através do test set accuracy, pois nos é dito logo qual a percentagem de sucesso</w:t>
+      </w:r>
+      <w:r>
+        <w:rPr>
+          <w:rFonts w:eastAsiaTheme="minorEastAsia"/>
+        </w:rPr>
+        <w:t xml:space="preserve"> que é mais simples de compreender do que o </w:t>
+      </w:r>
+      <w:r>
+        <w:rPr>
+          <w:rFonts w:eastAsiaTheme="minorEastAsia"/>
+          <w:i/>
+        </w:rPr>
+        <w:t>Mean squared error</w:t>
+      </w:r>
+      <w:r>
+        <w:rPr>
+          <w:rFonts w:eastAsiaTheme="minorEastAsia"/>
+        </w:rPr>
+        <w:t>.</w:t>
       </w:r>
       <w:r>
         <w:rPr>
@@ -1733,488 +2116,297 @@
         </w:rPr>
         <w:t xml:space="preserve"> </w:t>
       </w:r>
-      <w:proofErr w:type="spellStart"/>
-      <w:r>
-        <w:rPr>
-          <w:rFonts w:eastAsiaTheme="minorEastAsia"/>
-        </w:rPr>
-        <w:t>Estavamos</w:t>
-      </w:r>
-      <w:proofErr w:type="spellEnd"/>
-      <w:r>
-        <w:rPr>
-          <w:rFonts w:eastAsiaTheme="minorEastAsia"/>
-        </w:rPr>
-        <w:t xml:space="preserve"> à espera de uma test set accuraccy de cerca de 80%.</w:t>
-      </w:r>
-    </w:p>
-    <w:p>
-      <w:pPr>
-        <w:rPr>
-          <w:rFonts w:eastAsiaTheme="minorEastAsia"/>
-        </w:rPr>
-      </w:pPr>
-    </w:p>
-    <w:p>
-      <w:pPr>
-        <w:rPr>
-          <w:rFonts w:eastAsiaTheme="minorEastAsia"/>
-        </w:rPr>
-      </w:pPr>
-    </w:p>
-    <w:p>
-      <w:pPr>
-        <w:rPr>
-          <w:rFonts w:eastAsiaTheme="minorEastAsia"/>
-          <w:lang w:val="en-US"/>
-        </w:rPr>
-      </w:pPr>
-      <w:r>
-        <w:rPr>
-          <w:rFonts w:eastAsiaTheme="minorEastAsia"/>
-        </w:rPr>
-        <w:t xml:space="preserve">Training error &lt;- Corresponde ao MSE final? </w:t>
-      </w:r>
-      <w:r>
-        <w:rPr>
-          <w:rFonts w:eastAsiaTheme="minorEastAsia"/>
-          <w:lang w:val="en-US"/>
-        </w:rPr>
-        <w:t>P</w:t>
-      </w:r>
-      <w:r>
-        <w:rPr>
-          <w:rFonts w:eastAsiaTheme="minorEastAsia"/>
-          <w:lang w:val="en-US"/>
-        </w:rPr>
-        <w:t xml:space="preserve">robably not= </w:t>
-      </w:r>
-      <w:proofErr w:type="spellStart"/>
-      <w:r>
-        <w:rPr>
-          <w:rFonts w:eastAsiaTheme="minorEastAsia"/>
-          <w:lang w:val="en-US"/>
-        </w:rPr>
-        <w:t>recalcular</w:t>
-      </w:r>
-      <w:proofErr w:type="spellEnd"/>
-      <w:r>
-        <w:rPr>
-          <w:rFonts w:eastAsiaTheme="minorEastAsia"/>
-          <w:lang w:val="en-US"/>
-        </w:rPr>
-        <w:t xml:space="preserve"> 0.05492</w:t>
-      </w:r>
-    </w:p>
-    <w:p>
-      <w:pPr>
-        <w:rPr>
-          <w:rFonts w:eastAsiaTheme="minorEastAsia"/>
-          <w:lang w:val="en-US"/>
-        </w:rPr>
-      </w:pPr>
-      <w:r>
-        <w:rPr>
-          <w:rFonts w:eastAsiaTheme="minorEastAsia"/>
-          <w:lang w:val="en-US"/>
-        </w:rPr>
-        <w:t>Test</w:t>
-      </w:r>
-      <w:r>
-        <w:rPr>
-          <w:rFonts w:eastAsiaTheme="minorEastAsia"/>
-          <w:lang w:val="en-US"/>
+    </w:p>
+    <w:p>
+      <w:pPr>
+        <w:rPr>
+          <w:rFonts w:eastAsiaTheme="minorEastAsia"/>
+        </w:rPr>
+      </w:pPr>
+      <w:r>
+        <w:rPr>
+          <w:rFonts w:eastAsiaTheme="minorEastAsia"/>
+        </w:rPr>
+        <w:t>ISTO FAZ SEQUER SENTIDO?:</w:t>
+      </w:r>
+    </w:p>
+    <w:p>
+      <w:pPr>
+        <w:rPr>
+          <w:rFonts w:eastAsiaTheme="minorEastAsia"/>
+        </w:rPr>
+      </w:pPr>
+      <w:r>
+        <w:rPr>
+          <w:rFonts w:eastAsiaTheme="minorEastAsia"/>
+        </w:rPr>
+        <w:t>Além disso pode ocorrer overfitting</w:t>
+      </w:r>
+      <w:r>
+        <w:rPr>
+          <w:rFonts w:eastAsiaTheme="minorEastAsia"/>
+        </w:rPr>
+        <w:t>, se fizer</w:t>
+      </w:r>
+      <w:r>
+        <w:rPr>
+          <w:rFonts w:eastAsiaTheme="minorEastAsia"/>
+        </w:rPr>
+        <w:t xml:space="preserve"> quisermos aumentar a accurancy pendindo um MSE mais baixo poderá causar overfitting,</w:t>
+      </w:r>
+      <w:r>
+        <w:rPr>
+          <w:rFonts w:eastAsiaTheme="minorEastAsia"/>
+        </w:rPr>
+        <w:t xml:space="preserve"> que </w:t>
+      </w:r>
+      <w:r>
+        <w:rPr>
+          <w:rFonts w:eastAsiaTheme="minorEastAsia"/>
+        </w:rPr>
+        <w:t>poderá causar que a rede seja menos flexível e porudza um test set accuracy mais baixo.</w:t>
+      </w:r>
+    </w:p>
+    <w:p>
+      <w:pPr>
+        <w:rPr>
+          <w:rFonts w:eastAsiaTheme="minorEastAsia"/>
+        </w:rPr>
+      </w:pPr>
+    </w:p>
+    <w:p>
+      <w:pPr>
+        <w:rPr>
+          <w:rFonts w:eastAsiaTheme="minorEastAsia"/>
+        </w:rPr>
+      </w:pPr>
+    </w:p>
+    <w:p>
+      <w:pPr>
+        <w:rPr>
+          <w:rFonts w:eastAsiaTheme="minorEastAsia"/>
+        </w:rPr>
+      </w:pPr>
+    </w:p>
+    <w:p>
+      <w:pPr>
+        <w:rPr>
+          <w:rFonts w:eastAsiaTheme="minorEastAsia"/>
+        </w:rPr>
+      </w:pPr>
+    </w:p>
+    <w:p>
+      <w:pPr>
+        <w:ind w:firstLine="708"/>
+        <w:rPr>
+          <w:rFonts w:eastAsiaTheme="minorEastAsia"/>
+        </w:rPr>
+      </w:pPr>
+      <w:r>
+        <w:rPr>
+          <w:rFonts w:eastAsiaTheme="minorEastAsia"/>
+        </w:rPr>
+        <w:t xml:space="preserve">Os pesos são escolhidos de forma a obter um </w:t>
+      </w:r>
+      <w:r>
+        <w:rPr>
+          <w:rFonts w:eastAsiaTheme="minorEastAsia"/>
+          <w:i/>
+        </w:rPr>
+        <w:t>MSE</w:t>
+      </w:r>
+      <w:r>
+        <w:rPr>
+          <w:rFonts w:eastAsiaTheme="minorEastAsia"/>
+        </w:rPr>
+        <w:t xml:space="preserve"> mínimo </w:t>
+      </w:r>
+      <w:r>
+        <w:rPr>
+          <w:rFonts w:eastAsiaTheme="minorEastAsia"/>
+        </w:rPr>
+        <w:t xml:space="preserve">para o grupo de validação, para fazer tal coisa é avaliado em cada </w:t>
+      </w:r>
+      <w:r>
+        <w:rPr>
+          <w:rFonts w:eastAsiaTheme="minorEastAsia"/>
+          <w:i/>
+        </w:rPr>
+        <w:t>epoch</w:t>
+      </w:r>
+      <w:r>
+        <w:rPr>
+          <w:rFonts w:eastAsiaTheme="minorEastAsia"/>
+        </w:rPr>
+        <w:t>,</w:t>
+      </w:r>
+      <w:r>
+        <w:rPr>
+          <w:rFonts w:eastAsiaTheme="minorEastAsia"/>
         </w:rPr>
         <w:t xml:space="preserve"> </w:t>
       </w:r>
-      <w:proofErr w:type="spellStart"/>
-      <w:r>
-        <w:rPr>
-          <w:rFonts w:eastAsiaTheme="minorEastAsia"/>
-          <w:lang w:val="en-US"/>
-        </w:rPr>
-        <w:t>accuraccy</w:t>
-      </w:r>
-      <w:proofErr w:type="spellEnd"/>
-      <w:r>
-        <w:rPr>
-          <w:rFonts w:eastAsiaTheme="minorEastAsia"/>
-          <w:lang w:val="en-US"/>
-        </w:rPr>
-        <w:t xml:space="preserve"> 73.3%</w:t>
-      </w:r>
-    </w:p>
-    <w:p>
-      <w:pPr>
-        <w:rPr>
-          <w:rFonts w:eastAsiaTheme="minorEastAsia"/>
-          <w:lang w:val="en-US"/>
-        </w:rPr>
-      </w:pPr>
-    </w:p>
-    <w:p>
-      <w:pPr>
-        <w:rPr>
-          <w:rFonts w:eastAsiaTheme="minorEastAsia"/>
-          <w:lang w:val="en-US"/>
-        </w:rPr>
-      </w:pPr>
-    </w:p>
-    <w:p>
-      <w:pPr>
-        <w:rPr>
-          <w:rFonts w:eastAsiaTheme="minorEastAsia"/>
-        </w:rPr>
-      </w:pPr>
-      <w:r>
-        <w:rPr>
-          <w:rFonts w:eastAsiaTheme="minorEastAsia"/>
-        </w:rPr>
-        <w:t xml:space="preserve">Ambos os parâmetros são </w:t>
-      </w:r>
-      <w:proofErr w:type="gramStart"/>
-      <w:r>
-        <w:rPr>
-          <w:rFonts w:eastAsiaTheme="minorEastAsia"/>
-        </w:rPr>
-        <w:t>relevantes</w:t>
-      </w:r>
-      <w:proofErr w:type="gramEnd"/>
-      <w:r>
-        <w:rPr>
-          <w:rFonts w:eastAsiaTheme="minorEastAsia"/>
-        </w:rPr>
-        <w:t xml:space="preserve"> no entanto é mais fácil averiguar a qualidade da rede através do </w:t>
-      </w:r>
-      <w:proofErr w:type="spellStart"/>
-      <w:r>
-        <w:rPr>
-          <w:rFonts w:eastAsiaTheme="minorEastAsia"/>
-        </w:rPr>
-        <w:t>test</w:t>
-      </w:r>
-      <w:proofErr w:type="spellEnd"/>
-      <w:r>
-        <w:rPr>
-          <w:rFonts w:eastAsiaTheme="minorEastAsia"/>
-        </w:rPr>
-        <w:t xml:space="preserve"> set </w:t>
-      </w:r>
-      <w:proofErr w:type="spellStart"/>
-      <w:r>
-        <w:rPr>
-          <w:rFonts w:eastAsiaTheme="minorEastAsia"/>
-        </w:rPr>
-        <w:t>accuracy</w:t>
-      </w:r>
-      <w:proofErr w:type="spellEnd"/>
-      <w:r>
-        <w:rPr>
-          <w:rFonts w:eastAsiaTheme="minorEastAsia"/>
-        </w:rPr>
-        <w:t>, pois nos é dito logo qual a percentagem de sucesso.</w:t>
-      </w:r>
-      <w:r>
-        <w:rPr>
-          <w:rFonts w:eastAsiaTheme="minorEastAsia"/>
-        </w:rPr>
-        <w:t xml:space="preserve"> </w:t>
-      </w:r>
-      <w:r>
-        <w:rPr>
-          <w:rFonts w:eastAsiaTheme="minorEastAsia"/>
-        </w:rPr>
-        <w:t xml:space="preserve">Além disso pode ocorrer </w:t>
-      </w:r>
-      <w:proofErr w:type="spellStart"/>
-      <w:r>
-        <w:rPr>
-          <w:rFonts w:eastAsiaTheme="minorEastAsia"/>
-        </w:rPr>
-        <w:t>overfitting</w:t>
-      </w:r>
-      <w:proofErr w:type="spellEnd"/>
-      <w:r>
-        <w:rPr>
-          <w:rFonts w:eastAsiaTheme="minorEastAsia"/>
-        </w:rPr>
-        <w:t>, se fizer</w:t>
-      </w:r>
-      <w:r>
-        <w:rPr>
-          <w:rFonts w:eastAsiaTheme="minorEastAsia"/>
-        </w:rPr>
-        <w:t xml:space="preserve"> quisermos aumentar a </w:t>
-      </w:r>
-      <w:proofErr w:type="spellStart"/>
-      <w:r>
-        <w:rPr>
-          <w:rFonts w:eastAsiaTheme="minorEastAsia"/>
-        </w:rPr>
-        <w:t>accurancy</w:t>
-      </w:r>
-      <w:proofErr w:type="spellEnd"/>
-      <w:r>
-        <w:rPr>
-          <w:rFonts w:eastAsiaTheme="minorEastAsia"/>
-        </w:rPr>
-        <w:t xml:space="preserve"> </w:t>
-      </w:r>
-      <w:proofErr w:type="spellStart"/>
-      <w:r>
-        <w:rPr>
-          <w:rFonts w:eastAsiaTheme="minorEastAsia"/>
-        </w:rPr>
-        <w:t>pendindo</w:t>
-      </w:r>
-      <w:proofErr w:type="spellEnd"/>
-      <w:r>
-        <w:rPr>
-          <w:rFonts w:eastAsiaTheme="minorEastAsia"/>
-        </w:rPr>
-        <w:t xml:space="preserve"> um MSE mais baixo poderá causar </w:t>
-      </w:r>
-      <w:proofErr w:type="spellStart"/>
-      <w:r>
-        <w:rPr>
-          <w:rFonts w:eastAsiaTheme="minorEastAsia"/>
-        </w:rPr>
-        <w:t>overfitting</w:t>
-      </w:r>
-      <w:proofErr w:type="spellEnd"/>
-      <w:r>
-        <w:rPr>
-          <w:rFonts w:eastAsiaTheme="minorEastAsia"/>
-        </w:rPr>
-        <w:t>,</w:t>
-      </w:r>
-      <w:r>
-        <w:rPr>
-          <w:rFonts w:eastAsiaTheme="minorEastAsia"/>
-        </w:rPr>
-        <w:t xml:space="preserve"> que </w:t>
-      </w:r>
-      <w:r>
-        <w:rPr>
-          <w:rFonts w:eastAsiaTheme="minorEastAsia"/>
-        </w:rPr>
-        <w:t xml:space="preserve">poderá causar que a rede seja menos flexível e </w:t>
-      </w:r>
-      <w:proofErr w:type="spellStart"/>
-      <w:r>
-        <w:rPr>
-          <w:rFonts w:eastAsiaTheme="minorEastAsia"/>
-        </w:rPr>
-        <w:t>porudza</w:t>
-      </w:r>
-      <w:proofErr w:type="spellEnd"/>
-      <w:r>
-        <w:rPr>
-          <w:rFonts w:eastAsiaTheme="minorEastAsia"/>
-        </w:rPr>
-        <w:t xml:space="preserve"> um </w:t>
-      </w:r>
-      <w:proofErr w:type="spellStart"/>
-      <w:r>
-        <w:rPr>
-          <w:rFonts w:eastAsiaTheme="minorEastAsia"/>
-        </w:rPr>
-        <w:t>test</w:t>
-      </w:r>
-      <w:proofErr w:type="spellEnd"/>
-      <w:r>
-        <w:rPr>
-          <w:rFonts w:eastAsiaTheme="minorEastAsia"/>
-        </w:rPr>
-        <w:t xml:space="preserve"> set </w:t>
-      </w:r>
-      <w:proofErr w:type="spellStart"/>
-      <w:r>
-        <w:rPr>
-          <w:rFonts w:eastAsiaTheme="minorEastAsia"/>
-        </w:rPr>
-        <w:t>accuracy</w:t>
-      </w:r>
-      <w:proofErr w:type="spellEnd"/>
-      <w:r>
-        <w:rPr>
-          <w:rFonts w:eastAsiaTheme="minorEastAsia"/>
-        </w:rPr>
-        <w:t xml:space="preserve"> mais baixo.</w:t>
-      </w:r>
-    </w:p>
-    <w:p>
-      <w:pPr>
-        <w:rPr>
-          <w:rFonts w:eastAsiaTheme="minorEastAsia"/>
-        </w:rPr>
-      </w:pPr>
-      <w:r>
-        <w:rPr>
-          <w:rFonts w:eastAsiaTheme="minorEastAsia"/>
-        </w:rPr>
-        <w:t>//</w:t>
-      </w:r>
-      <w:proofErr w:type="spellStart"/>
-      <w:r>
-        <w:rPr>
-          <w:rFonts w:eastAsiaTheme="minorEastAsia"/>
-        </w:rPr>
-        <w:t>nao</w:t>
-      </w:r>
-      <w:proofErr w:type="spellEnd"/>
-      <w:r>
-        <w:rPr>
-          <w:rFonts w:eastAsiaTheme="minorEastAsia"/>
-        </w:rPr>
-        <w:t xml:space="preserve"> é verificável no </w:t>
-      </w:r>
-      <w:proofErr w:type="gramStart"/>
-      <w:r>
-        <w:rPr>
-          <w:rFonts w:eastAsiaTheme="minorEastAsia"/>
+      <w:r>
+        <w:rPr>
+          <w:rFonts w:eastAsiaTheme="minorEastAsia"/>
+        </w:rPr>
+        <w:t xml:space="preserve"> qual o </w:t>
+      </w:r>
+      <w:r>
+        <w:rPr>
+          <w:rFonts w:eastAsiaTheme="minorEastAsia"/>
+          <w:i/>
         </w:rPr>
         <w:t>MSE</w:t>
       </w:r>
-      <w:proofErr w:type="gramEnd"/>
-      <w:r>
-        <w:rPr>
-          <w:rFonts w:eastAsiaTheme="minorEastAsia"/>
-        </w:rPr>
-        <w:t xml:space="preserve"> mas que entende-se que exi</w:t>
-      </w:r>
-      <w:r>
-        <w:rPr>
-          <w:rFonts w:eastAsiaTheme="minorEastAsia"/>
-        </w:rPr>
-        <w:t xml:space="preserve">ste ao observar a </w:t>
-      </w:r>
-      <w:proofErr w:type="spellStart"/>
-      <w:r>
-        <w:rPr>
-          <w:rFonts w:eastAsiaTheme="minorEastAsia"/>
-        </w:rPr>
-        <w:t>test</w:t>
-      </w:r>
-      <w:proofErr w:type="spellEnd"/>
-      <w:r>
-        <w:rPr>
-          <w:rFonts w:eastAsiaTheme="minorEastAsia"/>
-        </w:rPr>
-        <w:t xml:space="preserve"> </w:t>
-      </w:r>
-      <w:proofErr w:type="spellStart"/>
-      <w:r>
-        <w:rPr>
-          <w:rFonts w:eastAsiaTheme="minorEastAsia"/>
-        </w:rPr>
-        <w:t>accuracy</w:t>
-      </w:r>
-      <w:proofErr w:type="spellEnd"/>
-    </w:p>
-    <w:p>
-      <w:pPr>
-        <w:rPr>
-          <w:rFonts w:eastAsiaTheme="minorEastAsia"/>
-        </w:rPr>
-      </w:pPr>
-    </w:p>
-    <w:p>
-      <w:pPr>
-        <w:rPr>
-          <w:rFonts w:eastAsiaTheme="minorEastAsia"/>
-        </w:rPr>
-      </w:pPr>
-      <w:r>
-        <w:rPr>
-          <w:rFonts w:eastAsiaTheme="minorEastAsia"/>
-        </w:rPr>
-        <w:t xml:space="preserve">Os pesos são escolhidos de forma a obter um MSE mínimo para o grupo de validação, isto é feito para cada </w:t>
-      </w:r>
-      <w:proofErr w:type="spellStart"/>
-      <w:r>
-        <w:rPr>
-          <w:rFonts w:eastAsiaTheme="minorEastAsia"/>
-        </w:rPr>
-        <w:t>epoch</w:t>
-      </w:r>
-      <w:proofErr w:type="spellEnd"/>
-      <w:r>
-        <w:rPr>
-          <w:rFonts w:eastAsiaTheme="minorEastAsia"/>
-        </w:rPr>
-        <w:t xml:space="preserve">, qual o erro de </w:t>
-      </w:r>
-      <w:proofErr w:type="spellStart"/>
-      <w:r>
-        <w:rPr>
-          <w:rFonts w:eastAsiaTheme="minorEastAsia"/>
-        </w:rPr>
-        <w:t>valição</w:t>
-      </w:r>
-      <w:proofErr w:type="spellEnd"/>
-      <w:r>
-        <w:rPr>
-          <w:rFonts w:eastAsiaTheme="minorEastAsia"/>
-        </w:rPr>
-        <w:t xml:space="preserve"> qual o menor</w:t>
-      </w:r>
-      <w:r>
-        <w:rPr>
-          <w:rFonts w:eastAsiaTheme="minorEastAsia"/>
-        </w:rPr>
-        <w:t xml:space="preserve">. O </w:t>
-      </w:r>
-      <w:proofErr w:type="spellStart"/>
-      <w:proofErr w:type="gramStart"/>
-      <w:r>
-        <w:rPr>
-          <w:rFonts w:eastAsiaTheme="minorEastAsia"/>
-        </w:rPr>
-        <w:t>objectivo</w:t>
-      </w:r>
-      <w:proofErr w:type="spellEnd"/>
-      <w:r>
-        <w:rPr>
-          <w:rFonts w:eastAsiaTheme="minorEastAsia"/>
-        </w:rPr>
-        <w:t xml:space="preserve">  é</w:t>
-      </w:r>
-      <w:proofErr w:type="gramEnd"/>
-      <w:r>
-        <w:rPr>
-          <w:rFonts w:eastAsiaTheme="minorEastAsia"/>
-        </w:rPr>
-        <w:t xml:space="preserve"> escolher o grupo de validação como um grupo de dados “do mundo real” que </w:t>
-      </w:r>
-      <w:proofErr w:type="spellStart"/>
-      <w:r>
-        <w:rPr>
-          <w:rFonts w:eastAsiaTheme="minorEastAsia"/>
-        </w:rPr>
-        <w:t>erá</w:t>
-      </w:r>
-      <w:proofErr w:type="spellEnd"/>
-      <w:r>
-        <w:rPr>
-          <w:rFonts w:eastAsiaTheme="minorEastAsia"/>
-        </w:rPr>
-        <w:t xml:space="preserve"> aplicado à rede para que os pesos escolhidos se apliquem da melhor forma ao modelo criado, com este passo é possível prevenir o </w:t>
-      </w:r>
-      <w:proofErr w:type="spellStart"/>
-      <w:r>
-        <w:rPr>
-          <w:rFonts w:eastAsiaTheme="minorEastAsia"/>
-        </w:rPr>
-        <w:t>overfitting</w:t>
-      </w:r>
-      <w:proofErr w:type="spellEnd"/>
-      <w:r>
-        <w:rPr>
-          <w:rFonts w:eastAsiaTheme="minorEastAsia"/>
-        </w:rPr>
-        <w:t xml:space="preserve"> dos modelos.</w:t>
-      </w:r>
+      <w:r>
+        <w:rPr>
+          <w:rFonts w:eastAsiaTheme="minorEastAsia"/>
+        </w:rPr>
+        <w:t xml:space="preserve"> do conjunto de</w:t>
+      </w:r>
+      <w:r>
+        <w:rPr>
+          <w:rFonts w:eastAsiaTheme="minorEastAsia"/>
+        </w:rPr>
+        <w:t xml:space="preserve"> vali</w:t>
+      </w:r>
+      <w:r>
+        <w:rPr>
+          <w:rFonts w:eastAsiaTheme="minorEastAsia"/>
+        </w:rPr>
+        <w:t>da</w:t>
+      </w:r>
+      <w:r>
+        <w:rPr>
+          <w:rFonts w:eastAsiaTheme="minorEastAsia"/>
+        </w:rPr>
+        <w:t xml:space="preserve">ção </w:t>
+      </w:r>
+      <w:r>
+        <w:rPr>
+          <w:rFonts w:eastAsiaTheme="minorEastAsia"/>
+        </w:rPr>
+        <w:t>escolhendo os pesos para o qual este é menor. O objetivo deste processo é verificar se os pesos escolhidos para a  rede são válidos para um conjunto de validação que corresponde em padrões que a rede não tinha visto, de forma a entender-se qual o comportamente da rede com dados novos.</w:t>
+      </w:r>
+    </w:p>
+    <w:p>
+      <w:pPr>
+        <w:ind w:firstLine="708"/>
+        <w:rPr>
+          <w:rFonts w:eastAsiaTheme="minorEastAsia"/>
+        </w:rPr>
+      </w:pPr>
+      <w:r>
+        <w:rPr>
+          <w:rFonts w:eastAsiaTheme="minorEastAsia"/>
+        </w:rPr>
+        <w:t>Através deste passo de validação é também possível prevenir que haja overfitting pois os pesos não serão escolhidos segundo MSE do conjunto de dados com que a rede treina mas sim com os dados com que esta é validada.</w:t>
+      </w:r>
+    </w:p>
+    <w:p>
+      <w:pPr>
+        <w:ind w:firstLine="708"/>
+        <w:rPr>
+          <w:rFonts w:eastAsiaTheme="minorEastAsia"/>
+        </w:rPr>
+      </w:pPr>
+    </w:p>
+    <w:p>
+      <w:pPr>
+        <w:ind w:firstLine="708"/>
+        <w:rPr>
+          <w:rFonts w:eastAsiaTheme="minorEastAsia"/>
+        </w:rPr>
+      </w:pPr>
+    </w:p>
+    <w:p>
+      <w:pPr>
+        <w:ind w:firstLine="708"/>
+        <w:rPr>
+          <w:rFonts w:eastAsiaTheme="minorEastAsia"/>
+        </w:rPr>
+      </w:pPr>
+    </w:p>
+    <w:p>
+      <w:pPr>
+        <w:ind w:firstLine="708"/>
+        <w:rPr>
+          <w:rFonts w:eastAsiaTheme="minorEastAsia"/>
+        </w:rPr>
+      </w:pPr>
+    </w:p>
+    <w:p>
+      <w:pPr>
+        <w:ind w:firstLine="708"/>
+        <w:rPr>
+          <w:rFonts w:eastAsiaTheme="minorEastAsia"/>
+        </w:rPr>
+      </w:pPr>
+    </w:p>
+    <w:p>
+      <w:pPr>
+        <w:ind w:firstLine="708"/>
+        <w:rPr>
+          <w:rFonts w:eastAsiaTheme="minorEastAsia"/>
+        </w:rPr>
+      </w:pPr>
+    </w:p>
+    <w:p>
+      <w:pPr>
+        <w:ind w:firstLine="708"/>
+        <w:rPr>
+          <w:rFonts w:eastAsiaTheme="minorEastAsia"/>
+        </w:rPr>
+      </w:pPr>
+    </w:p>
+    <w:p>
+      <w:pPr>
+        <w:ind w:firstLine="708"/>
+        <w:rPr>
+          <w:rFonts w:eastAsiaTheme="minorEastAsia"/>
+        </w:rPr>
+      </w:pPr>
+    </w:p>
+    <w:p>
+      <w:pPr>
+        <w:ind w:firstLine="708"/>
+        <w:rPr>
+          <w:rFonts w:eastAsiaTheme="minorEastAsia"/>
+        </w:rPr>
+      </w:pPr>
+    </w:p>
+    <w:p>
+      <w:pPr>
+        <w:ind w:firstLine="708"/>
+        <w:rPr>
+          <w:rFonts w:eastAsiaTheme="minorEastAsia"/>
+        </w:rPr>
+      </w:pPr>
+    </w:p>
+    <w:p>
+      <w:pPr>
+        <w:ind w:firstLine="708"/>
+        <w:rPr>
+          <w:rFonts w:eastAsiaTheme="minorEastAsia"/>
+        </w:rPr>
+      </w:pPr>
+    </w:p>
+    <w:p>
+      <w:pPr>
+        <w:ind w:firstLine="708"/>
+        <w:rPr>
+          <w:rFonts w:eastAsiaTheme="minorEastAsia"/>
+        </w:rPr>
+      </w:pPr>
+    </w:p>
+    <w:p>
+      <w:pPr>
+        <w:ind w:firstLine="708"/>
+        <w:rPr>
+          <w:rFonts w:eastAsiaTheme="minorEastAsia"/>
+        </w:rPr>
+      </w:pPr>
     </w:p>
     <w:p>
       <w:pPr>
@@ -2227,126 +2419,359 @@
           <w:rFonts w:eastAsiaTheme="minorEastAsia"/>
         </w:rPr>
         <w:lastRenderedPageBreak/>
-        <w:t xml:space="preserve">No </w:t>
-      </w:r>
-      <w:proofErr w:type="spellStart"/>
-      <w:r>
-        <w:rPr>
-          <w:rFonts w:eastAsiaTheme="minorEastAsia"/>
-        </w:rPr>
-        <w:t>plot</w:t>
-      </w:r>
-      <w:proofErr w:type="spellEnd"/>
-      <w:r>
-        <w:rPr>
-          <w:rFonts w:eastAsiaTheme="minorEastAsia"/>
-        </w:rPr>
-        <w:t xml:space="preserve"> representados </w:t>
-      </w:r>
-      <w:proofErr w:type="spellStart"/>
-      <w:r>
-        <w:rPr>
-          <w:rFonts w:eastAsiaTheme="minorEastAsia"/>
-        </w:rPr>
-        <w:t>oberva-se</w:t>
-      </w:r>
-      <w:proofErr w:type="spellEnd"/>
-      <w:r>
-        <w:rPr>
-          <w:rFonts w:eastAsiaTheme="minorEastAsia"/>
-        </w:rPr>
-        <w:t xml:space="preserve"> que no inicio o MSE que todos os conjuntos de treinos estão a convergir para o </w:t>
-      </w:r>
-      <w:proofErr w:type="spellStart"/>
-      <w:r>
-        <w:rPr>
-          <w:rFonts w:eastAsiaTheme="minorEastAsia"/>
-        </w:rPr>
-        <w:t>goal</w:t>
-      </w:r>
-      <w:proofErr w:type="spellEnd"/>
-      <w:r>
-        <w:rPr>
-          <w:rFonts w:eastAsiaTheme="minorEastAsia"/>
-        </w:rPr>
-        <w:t xml:space="preserve"> MSE definido por nós. Podemos verifica que o MSE do </w:t>
-      </w:r>
-      <w:proofErr w:type="spellStart"/>
-      <w:r>
-        <w:rPr>
-          <w:rFonts w:eastAsiaTheme="minorEastAsia"/>
-        </w:rPr>
-        <w:t>validation</w:t>
-      </w:r>
-      <w:proofErr w:type="spellEnd"/>
-      <w:r>
-        <w:rPr>
-          <w:rFonts w:eastAsiaTheme="minorEastAsia"/>
-        </w:rPr>
-        <w:t xml:space="preserve"> set de cada época que nos diz qual </w:t>
-      </w:r>
-      <w:proofErr w:type="gramStart"/>
-      <w:r>
-        <w:rPr>
-          <w:rFonts w:eastAsiaTheme="minorEastAsia"/>
-        </w:rPr>
-        <w:t>o pesos</w:t>
-      </w:r>
-      <w:proofErr w:type="gramEnd"/>
-      <w:r>
-        <w:rPr>
-          <w:rFonts w:eastAsiaTheme="minorEastAsia"/>
-        </w:rPr>
-        <w:t xml:space="preserve"> que devemos utilizar para posterior utilização da rede, podemos ver que para as ultimas época dos training set os MSE correspondentes do </w:t>
-      </w:r>
-      <w:proofErr w:type="spellStart"/>
-      <w:r>
-        <w:rPr>
-          <w:rFonts w:eastAsiaTheme="minorEastAsia"/>
-        </w:rPr>
-        <w:t>test</w:t>
-      </w:r>
-      <w:proofErr w:type="spellEnd"/>
-      <w:r>
-        <w:rPr>
-          <w:rFonts w:eastAsiaTheme="minorEastAsia"/>
-        </w:rPr>
-        <w:t xml:space="preserve"> e </w:t>
-      </w:r>
-      <w:proofErr w:type="spellStart"/>
-      <w:r>
-        <w:rPr>
-          <w:rFonts w:eastAsiaTheme="minorEastAsia"/>
-        </w:rPr>
-        <w:t>validation</w:t>
-      </w:r>
-      <w:proofErr w:type="spellEnd"/>
-      <w:r>
-        <w:rPr>
-          <w:rFonts w:eastAsiaTheme="minorEastAsia"/>
-        </w:rPr>
-        <w:t xml:space="preserve"> estão a aumentar, </w:t>
-      </w:r>
-      <w:r>
-        <w:rPr>
-          <w:rFonts w:eastAsiaTheme="minorEastAsia"/>
-        </w:rPr>
-        <w:t xml:space="preserve">o que é indicio de </w:t>
-      </w:r>
-      <w:proofErr w:type="spellStart"/>
-      <w:r>
-        <w:rPr>
-          <w:rFonts w:eastAsiaTheme="minorEastAsia"/>
-        </w:rPr>
-        <w:t>overfitting</w:t>
-      </w:r>
-      <w:proofErr w:type="spellEnd"/>
-      <w:r>
-        <w:rPr>
-          <w:rFonts w:eastAsiaTheme="minorEastAsia"/>
-        </w:rPr>
-        <w:t xml:space="preserve"> da rede.</w:t>
-      </w:r>
+        <w:t>N</w:t>
+      </w:r>
+      <w:r>
+        <w:rPr>
+          <w:rFonts w:eastAsiaTheme="minorEastAsia"/>
+        </w:rPr>
+        <w:t xml:space="preserve">o plot é </w:t>
+      </w:r>
+      <w:r>
+        <w:rPr>
+          <w:rFonts w:eastAsiaTheme="minorEastAsia"/>
+        </w:rPr>
+        <w:t>oberva</w:t>
+      </w:r>
+      <w:r>
+        <w:rPr>
+          <w:rFonts w:eastAsiaTheme="minorEastAsia"/>
+        </w:rPr>
+        <w:t xml:space="preserve">do como evolui a cada iteração o erro quadrado médio do conjunto de treino, de validação e de teste. </w:t>
+      </w:r>
+    </w:p>
+    <w:p>
+      <w:pPr>
+        <w:rPr>
+          <w:rFonts w:eastAsiaTheme="minorEastAsia"/>
+        </w:rPr>
+      </w:pPr>
+      <w:r>
+        <w:rPr>
+          <w:rFonts w:eastAsiaTheme="minorEastAsia"/>
+        </w:rPr>
+        <w:t xml:space="preserve">O </w:t>
+      </w:r>
+      <w:r>
+        <w:rPr>
+          <w:rFonts w:eastAsiaTheme="minorEastAsia"/>
+          <w:i/>
+        </w:rPr>
+        <w:t xml:space="preserve">MSE </w:t>
+      </w:r>
+      <w:r>
+        <w:rPr>
+          <w:rFonts w:eastAsiaTheme="minorEastAsia"/>
+        </w:rPr>
+        <w:t>do conjunto de treino converge</w:t>
+      </w:r>
+      <w:r>
+        <w:rPr>
+          <w:rFonts w:eastAsiaTheme="minorEastAsia"/>
+        </w:rPr>
+        <w:t xml:space="preserve"> para o goal </w:t>
+      </w:r>
+      <w:r>
+        <w:rPr>
+          <w:rFonts w:eastAsiaTheme="minorEastAsia"/>
+          <w:i/>
+        </w:rPr>
+        <w:t>MSE</w:t>
+      </w:r>
+      <w:r>
+        <w:rPr>
+          <w:rFonts w:eastAsiaTheme="minorEastAsia"/>
+        </w:rPr>
+        <w:t xml:space="preserve"> definido</w:t>
+      </w:r>
+      <w:r>
+        <w:rPr>
+          <w:rFonts w:eastAsiaTheme="minorEastAsia"/>
+        </w:rPr>
+        <w:t xml:space="preserve">, </w:t>
+      </w:r>
+      <w:r>
+        <w:rPr>
+          <w:rFonts w:eastAsiaTheme="minorEastAsia"/>
+        </w:rPr>
+        <w:t xml:space="preserve">o </w:t>
+      </w:r>
+      <w:r>
+        <w:rPr>
+          <w:rFonts w:eastAsiaTheme="minorEastAsia"/>
+        </w:rPr>
+        <w:t>validation error de cada época indica</w:t>
+      </w:r>
+      <w:r>
+        <w:rPr>
+          <w:rFonts w:eastAsiaTheme="minorEastAsia"/>
+        </w:rPr>
+        <w:t xml:space="preserve"> qual o pesos que devemos utilizar para </w:t>
+      </w:r>
+      <w:r>
+        <w:rPr>
+          <w:rFonts w:eastAsiaTheme="minorEastAsia"/>
+        </w:rPr>
+        <w:t xml:space="preserve">a </w:t>
+      </w:r>
+      <w:r>
+        <w:rPr>
+          <w:rFonts w:eastAsiaTheme="minorEastAsia"/>
+        </w:rPr>
+        <w:t>posterior utilização da rede</w:t>
+      </w:r>
+      <w:r>
+        <w:rPr>
+          <w:rFonts w:eastAsiaTheme="minorEastAsia"/>
+        </w:rPr>
+        <w:t xml:space="preserve"> que não corresponderão aos pesos da iteração onde se chega ao goal.</w:t>
+      </w:r>
+    </w:p>
+    <w:p>
+      <w:pPr>
+        <w:rPr>
+          <w:rFonts w:eastAsiaTheme="minorEastAsia"/>
+        </w:rPr>
+      </w:pPr>
+      <w:r>
+        <w:rPr>
+          <w:rFonts w:eastAsiaTheme="minorEastAsia"/>
+          <w:highlight w:val="yellow"/>
+        </w:rPr>
+        <w:t>Finalmente pode se observar que para as últimas épocas erro do conjunto de treino aumenta o que se deve à existencia de overfitting.</w:t>
+      </w:r>
+    </w:p>
+    <w:p>
+      <w:pPr>
+        <w:rPr>
+          <w:rFonts w:eastAsiaTheme="minorEastAsia"/>
+        </w:rPr>
+      </w:pPr>
+      <w:r>
+        <w:rPr>
+          <w:rFonts w:eastAsiaTheme="minorEastAsia"/>
+        </w:rPr>
+        <w:br/>
+        <w:t>O QUE ISTO QUER DIZER (VERIFICAR NO PLOT SE MSE DO TRAINING SET AUMENTA NO FIM )</w:t>
+      </w:r>
+    </w:p>
+    <w:p>
+      <w:pPr>
+        <w:rPr>
+          <w:rFonts w:eastAsiaTheme="minorEastAsia"/>
+        </w:rPr>
+      </w:pPr>
+      <w:r>
+        <w:rPr>
+          <w:rFonts w:eastAsiaTheme="minorEastAsia"/>
+        </w:rPr>
+        <w:t xml:space="preserve">, podemos ver que para as ultimas época dos training set os MSE correspondentes do test e validation estão a aumentar, </w:t>
+      </w:r>
+      <w:r>
+        <w:rPr>
+          <w:rFonts w:eastAsiaTheme="minorEastAsia"/>
+        </w:rPr>
+        <w:t>o que é indicio de overfitting da rede.</w:t>
+      </w:r>
+    </w:p>
+    <w:p>
+      <w:pPr>
+        <w:rPr>
+          <w:rFonts w:eastAsiaTheme="minorEastAsia"/>
+        </w:rPr>
+      </w:pPr>
+      <w:r>
+        <w:rPr>
+          <w:rFonts w:eastAsiaTheme="minorEastAsia"/>
+        </w:rPr>
+        <w:t>SECALHAR POR O PLOT</w:t>
+      </w:r>
+    </w:p>
+    <w:p>
+      <w:pPr>
+        <w:rPr>
+          <w:rFonts w:eastAsiaTheme="minorEastAsia"/>
+        </w:rPr>
+      </w:pPr>
+    </w:p>
+    <w:p>
+      <w:pPr>
+        <w:rPr>
+          <w:rFonts w:eastAsiaTheme="minorEastAsia"/>
+        </w:rPr>
+      </w:pPr>
+    </w:p>
+    <w:p>
+      <w:pPr>
+        <w:rPr>
+          <w:rFonts w:eastAsiaTheme="minorEastAsia"/>
+        </w:rPr>
+      </w:pPr>
+      <w:r>
+        <w:rPr>
+          <w:rFonts w:eastAsiaTheme="minorEastAsia"/>
+        </w:rPr>
+        <w:t xml:space="preserve">Como se pode observar no gráfico </w:t>
+      </w:r>
+      <w:r>
+        <w:rPr>
+          <w:rFonts w:eastAsiaTheme="minorEastAsia"/>
+        </w:rPr>
+        <w:t>à esquerda a rede faz um bom fitting do conjunto de treino,</w:t>
+      </w:r>
+      <w:r>
+        <w:rPr>
+          <w:rFonts w:eastAsiaTheme="minorEastAsia"/>
+        </w:rPr>
+        <w:t xml:space="preserve"> e também ao conjunto de teste o que demonstra que os pesos escolhidps foram adequados. É possível observar que o efeito de overfitting não é notável pois a função não tenta passar por todos os pontos de treino e por isso não existem picos desnecessários ao longo da função.</w:t>
+      </w:r>
+    </w:p>
+    <w:p>
+      <w:pPr>
+        <w:rPr>
+          <w:rFonts w:eastAsiaTheme="minorEastAsia"/>
+        </w:rPr>
+      </w:pPr>
+      <w:r>
+        <w:rPr>
+          <w:rFonts w:eastAsiaTheme="minorEastAsia"/>
+        </w:rPr>
+        <w:t xml:space="preserve">Por fim compreende-se que apesar de o fitting ser bom a função continua a afastar-se da função original </w:t>
+      </w:r>
+      <m:oMath>
+        <m:r>
+          <m:rPr>
+            <m:sty m:val="p"/>
+          </m:rPr>
+          <w:rPr>
+            <w:rFonts w:ascii="Cambria Math" w:eastAsiaTheme="minorEastAsia" w:hAnsi="Cambria Math"/>
+          </w:rPr>
+          <m:t>cos⁡</m:t>
+        </m:r>
+        <m:r>
+          <w:rPr>
+            <w:rFonts w:ascii="Cambria Math" w:eastAsiaTheme="minorEastAsia" w:hAnsi="Cambria Math"/>
+          </w:rPr>
+          <m:t>(5x)</m:t>
+        </m:r>
+      </m:oMath>
+      <w:r>
+        <w:rPr>
+          <w:rFonts w:eastAsiaTheme="minorEastAsia"/>
+        </w:rPr>
+        <w:t xml:space="preserve"> em algumas zonas.</w:t>
+      </w:r>
+    </w:p>
+    <w:p>
+      <w:pPr>
+        <w:rPr>
+          <w:rFonts w:eastAsiaTheme="minorEastAsia"/>
+        </w:rPr>
+      </w:pPr>
+    </w:p>
+    <w:p>
+      <w:pPr>
+        <w:rPr>
+          <w:rFonts w:eastAsiaTheme="minorEastAsia"/>
+        </w:rPr>
+      </w:pPr>
+    </w:p>
+    <w:p>
+      <w:pPr>
+        <w:rPr>
+          <w:rFonts w:eastAsiaTheme="minorEastAsia"/>
+        </w:rPr>
+      </w:pPr>
+    </w:p>
+    <w:p>
+      <w:pPr>
+        <w:rPr>
+          <w:rFonts w:eastAsiaTheme="minorEastAsia"/>
+        </w:rPr>
+      </w:pPr>
+    </w:p>
+    <w:p>
+      <w:pPr>
+        <w:rPr>
+          <w:rFonts w:eastAsiaTheme="minorEastAsia"/>
+        </w:rPr>
+      </w:pPr>
+    </w:p>
+    <w:p>
+      <w:pPr>
+        <w:rPr>
+          <w:rFonts w:eastAsiaTheme="minorEastAsia"/>
+        </w:rPr>
+      </w:pPr>
+      <w:r>
+        <w:rPr>
+          <w:rFonts w:eastAsiaTheme="minorEastAsia"/>
+        </w:rPr>
+        <w:t xml:space="preserve">Não usando o validation set os pesos que a rede vais escolher no final serão os que minimizam o erro de treino o que vai forçar a função a passar pelos pontos do conjunto de treino ficando muito adaptadas a estes e gerando overfitting desviando-se da função que queremos efetivamente aproximar </w:t>
+      </w:r>
+      <m:oMath>
+        <m:r>
+          <m:rPr>
+            <m:sty m:val="p"/>
+          </m:rPr>
+          <w:rPr>
+            <w:rFonts w:ascii="Cambria Math" w:eastAsiaTheme="minorEastAsia" w:hAnsi="Cambria Math"/>
+          </w:rPr>
+          <m:t>cos⁡</m:t>
+        </m:r>
+        <m:r>
+          <w:rPr>
+            <w:rFonts w:ascii="Cambria Math" w:eastAsiaTheme="minorEastAsia" w:hAnsi="Cambria Math"/>
+          </w:rPr>
+          <m:t>(5x)</m:t>
+        </m:r>
+      </m:oMath>
+      <w:r>
+        <w:rPr>
+          <w:rFonts w:eastAsiaTheme="minorEastAsia"/>
+        </w:rPr>
+        <w:t xml:space="preserve">.  Assim a põr outros inputs na rede como por exemplos as coordenada x do conjunto de teste, o output da rede afaste se bastante da coordenada y para esses pontos ou seja há um MSE maior para este conjunto. Assim concluí-se que é importante ter um </w:t>
+      </w:r>
+      <w:r>
+        <w:rPr>
+          <w:rFonts w:eastAsiaTheme="minorEastAsia"/>
+          <w:i/>
+        </w:rPr>
+        <w:t>validation set</w:t>
+      </w:r>
+      <w:r>
+        <w:rPr>
+          <w:rFonts w:eastAsiaTheme="minorEastAsia"/>
+        </w:rPr>
+        <w:t xml:space="preserve">  para impedir que situações destas ocorram. </w:t>
+      </w:r>
+    </w:p>
+    <w:p>
+      <w:pPr>
+        <w:rPr>
+          <w:rFonts w:eastAsiaTheme="minorEastAsia"/>
+        </w:rPr>
+      </w:pPr>
+      <w:r>
+        <w:rPr>
+          <w:rFonts w:eastAsiaTheme="minorEastAsia"/>
+        </w:rPr>
+        <w:t xml:space="preserve">SE O GOAL DO ERRO FOSSE MENOR HAVERIA MENOS OVERFITTING?  </w:t>
+      </w:r>
+    </w:p>
+    <w:p>
+      <w:pPr>
+        <w:rPr>
+          <w:rFonts w:eastAsiaTheme="minorEastAsia"/>
+        </w:rPr>
+      </w:pPr>
+    </w:p>
+    <w:p>
+      <w:pPr>
+        <w:rPr>
+          <w:rFonts w:eastAsiaTheme="minorEastAsia"/>
+        </w:rPr>
+      </w:pPr>
     </w:p>
     <w:p>
       <w:pPr>
@@ -2382,121 +2807,6 @@
       <w:pPr>
         <w:rPr>
           <w:rFonts w:eastAsiaTheme="minorEastAsia"/>
-        </w:rPr>
-      </w:pPr>
-      <w:r>
-        <w:rPr>
-          <w:rFonts w:eastAsiaTheme="minorEastAsia"/>
-        </w:rPr>
-        <w:t xml:space="preserve">Como se pode observar no gráfico </w:t>
-      </w:r>
-      <w:r>
-        <w:rPr>
-          <w:rFonts w:eastAsiaTheme="minorEastAsia"/>
-        </w:rPr>
-        <w:t xml:space="preserve">à esquerda a rede faz um bom </w:t>
-      </w:r>
-      <w:proofErr w:type="spellStart"/>
-      <w:r>
-        <w:rPr>
-          <w:rFonts w:eastAsiaTheme="minorEastAsia"/>
-        </w:rPr>
-        <w:t>fitting</w:t>
-      </w:r>
-      <w:proofErr w:type="spellEnd"/>
-      <w:r>
-        <w:rPr>
-          <w:rFonts w:eastAsiaTheme="minorEastAsia"/>
-        </w:rPr>
-        <w:t xml:space="preserve"> do conjunto de treino, sendo que apresenta </w:t>
-      </w:r>
-      <w:proofErr w:type="spellStart"/>
-      <w:r>
-        <w:rPr>
-          <w:rFonts w:eastAsiaTheme="minorEastAsia"/>
-        </w:rPr>
-        <w:t>overfitting</w:t>
-      </w:r>
-      <w:proofErr w:type="spellEnd"/>
-      <w:r>
-        <w:rPr>
-          <w:rFonts w:eastAsiaTheme="minorEastAsia"/>
-        </w:rPr>
-        <w:t>, não se assemelhando muito à função que cos(5x)</w:t>
-      </w:r>
-    </w:p>
-    <w:p>
-      <w:pPr>
-        <w:rPr>
-          <w:rFonts w:eastAsiaTheme="minorEastAsia"/>
-        </w:rPr>
-      </w:pPr>
-    </w:p>
-    <w:p>
-      <w:pPr>
-        <w:rPr>
-          <w:rFonts w:eastAsiaTheme="minorEastAsia"/>
-        </w:rPr>
-      </w:pPr>
-    </w:p>
-    <w:p>
-      <w:pPr>
-        <w:rPr>
-          <w:rFonts w:eastAsiaTheme="minorEastAsia"/>
-        </w:rPr>
-      </w:pPr>
-      <w:r>
-        <w:rPr>
-          <w:rFonts w:eastAsiaTheme="minorEastAsia"/>
-        </w:rPr>
-        <w:t xml:space="preserve">Sim temos indícios </w:t>
-      </w:r>
-      <w:proofErr w:type="gramStart"/>
-      <w:r>
-        <w:rPr>
-          <w:rFonts w:eastAsiaTheme="minorEastAsia"/>
-        </w:rPr>
-        <w:t xml:space="preserve">de </w:t>
-      </w:r>
-      <w:r>
-        <w:rPr>
-          <w:rFonts w:eastAsiaTheme="minorEastAsia"/>
-        </w:rPr>
-        <w:t xml:space="preserve"> </w:t>
-      </w:r>
-      <w:proofErr w:type="spellStart"/>
-      <w:r>
-        <w:rPr>
-          <w:rFonts w:eastAsiaTheme="minorEastAsia"/>
-        </w:rPr>
-        <w:t>overfitting</w:t>
-      </w:r>
-      <w:proofErr w:type="spellEnd"/>
-      <w:proofErr w:type="gramEnd"/>
-      <w:r>
-        <w:rPr>
-          <w:rFonts w:eastAsiaTheme="minorEastAsia"/>
-        </w:rPr>
-        <w:t>, pois para os pesos após o treino da rede vão gerar um valor do MSE muito grande para o conjunto de treino, ou seja a função gerada vai-se encontrar afastada dos ponto de teste e muito próxima(é imposto um valor muito baixo como condição de paragem) dos valores de  treino</w:t>
-      </w:r>
-      <w:r>
-        <w:rPr>
-          <w:rFonts w:eastAsiaTheme="minorEastAsia"/>
-        </w:rPr>
-        <w:t>.</w:t>
-      </w:r>
-    </w:p>
-    <w:p>
-      <w:pPr>
-        <w:rPr>
-          <w:rFonts w:eastAsiaTheme="minorEastAsia"/>
-        </w:rPr>
-      </w:pPr>
-    </w:p>
-    <w:p>
-      <w:pPr>
-        <w:rPr>
-          <w:rFonts w:eastAsiaTheme="minorEastAsia"/>
           <w:u w:val="single"/>
         </w:rPr>
       </w:pPr>
@@ -2504,21 +2814,7 @@
         <w:rPr>
           <w:rFonts w:eastAsiaTheme="minorEastAsia"/>
         </w:rPr>
-        <w:t xml:space="preserve">Sim existe </w:t>
-      </w:r>
-      <w:proofErr w:type="spellStart"/>
-      <w:r>
-        <w:rPr>
-          <w:rFonts w:eastAsiaTheme="minorEastAsia"/>
-        </w:rPr>
-        <w:t>overfitting</w:t>
-      </w:r>
-      <w:proofErr w:type="spellEnd"/>
-      <w:r>
-        <w:rPr>
-          <w:rFonts w:eastAsiaTheme="minorEastAsia"/>
-        </w:rPr>
-        <w:t xml:space="preserve"> pois a função tenta passar por todos os pontos de treino, causando que existam picos que se afastam muito da função inicial que se queria obter.</w:t>
+        <w:t>Sim existe overfitting pois a função tenta passar por todos os pontos de treino, causando que existam picos que se afastam muito da função inicial que se queria obter.</w:t>
       </w:r>
     </w:p>
     <w:p>
@@ -2567,7 +2863,7 @@
 </file>
 
 <file path=word/styles.xml><?xml version="1.0" encoding="utf-8"?>
-<w:styles xmlns:mc="http://schemas.openxmlformats.org/markup-compatibility/2006" xmlns:r="http://schemas.openxmlformats.org/officeDocument/2006/relationships" xmlns:w="http://schemas.openxmlformats.org/wordprocessingml/2006/main" xmlns:w14="http://schemas.microsoft.com/office/word/2010/wordml" xmlns:w15="http://schemas.microsoft.com/office/word/2012/wordml" xmlns:w16se="http://schemas.microsoft.com/office/word/2015/wordml/symex" mc:Ignorable="w14 w15 w16se">
+<w:styles xmlns:mc="http://schemas.openxmlformats.org/markup-compatibility/2006" xmlns:r="http://schemas.openxmlformats.org/officeDocument/2006/relationships" xmlns:w="http://schemas.openxmlformats.org/wordprocessingml/2006/main" xmlns:w14="http://schemas.microsoft.com/office/word/2010/wordml" xmlns:w15="http://schemas.microsoft.com/office/word/2012/wordml" xmlns:w16cid="http://schemas.microsoft.com/office/word/2016/wordml/cid" xmlns:w16se="http://schemas.microsoft.com/office/word/2015/wordml/symex" mc:Ignorable="w14 w15 w16se w16cid">
   <w:docDefaults>
     <w:rPrDefault>
       <w:rPr>
@@ -2964,13 +3260,12 @@
     <w:name w:val="Normal"/>
     <w:qFormat/>
   </w:style>
-  <w:style w:type="character" w:default="1" w:styleId="Tipodeletrapredefinidodopargrafo">
+  <w:style w:type="character" w:default="1" w:styleId="DefaultParagraphFont">
     <w:name w:val="Default Paragraph Font"/>
     <w:uiPriority w:val="1"/>
-    <w:semiHidden/>
     <w:unhideWhenUsed/>
   </w:style>
-  <w:style w:type="table" w:default="1" w:styleId="Tabelanormal">
+  <w:style w:type="table" w:default="1" w:styleId="TableNormal">
     <w:name w:val="Normal Table"/>
     <w:uiPriority w:val="99"/>
     <w:semiHidden/>
@@ -2985,15 +3280,15 @@
       </w:tblCellMar>
     </w:tblPr>
   </w:style>
-  <w:style w:type="numbering" w:default="1" w:styleId="Semlista">
+  <w:style w:type="numbering" w:default="1" w:styleId="NoList">
     <w:name w:val="No List"/>
     <w:uiPriority w:val="99"/>
     <w:semiHidden/>
     <w:unhideWhenUsed/>
   </w:style>
-  <w:style w:type="character" w:styleId="TextodoMarcadordePosio">
+  <w:style w:type="character" w:styleId="PlaceholderText">
     <w:name w:val="Placeholder Text"/>
-    <w:basedOn w:val="Tipodeletrapredefinidodopargrafo"/>
+    <w:basedOn w:val="DefaultParagraphFont"/>
     <w:uiPriority w:val="99"/>
     <w:semiHidden/>
     <w:rsid w:val="009D16FB"/>

</xml_diff>